<commit_message>
Finished copy of Design Doc
Finished copy, added screenshots
</commit_message>
<xml_diff>
--- a/Documents/Documentation/Design Document.docx
+++ b/Documents/Documentation/Design Document.docx
@@ -3,688 +3,11 @@
 <w:document xmlns:wpc="http://schemas.microsoft.com/office/word/2010/wordprocessingCanvas" xmlns:mc="http://schemas.openxmlformats.org/markup-compatibility/2006" xmlns:o="urn:schemas-microsoft-com:office:office" xmlns:r="http://schemas.openxmlformats.org/officeDocument/2006/relationships" xmlns:m="http://schemas.openxmlformats.org/officeDocument/2006/math" xmlns:v="urn:schemas-microsoft-com:vml" xmlns:wp14="http://schemas.microsoft.com/office/word/2010/wordprocessingDrawing" xmlns:wp="http://schemas.openxmlformats.org/drawingml/2006/wordprocessingDrawing" xmlns:w10="urn:schemas-microsoft-com:office:word" xmlns:w="http://schemas.openxmlformats.org/wordprocessingml/2006/main" xmlns:w14="http://schemas.microsoft.com/office/word/2010/wordml" xmlns:wpg="http://schemas.microsoft.com/office/word/2010/wordprocessingGroup" xmlns:wpi="http://schemas.microsoft.com/office/word/2010/wordprocessingInk" xmlns:wne="http://schemas.microsoft.com/office/word/2006/wordml" xmlns:wps="http://schemas.microsoft.com/office/word/2010/wordprocessingShape" mc:Ignorable="w14 wp14">
   <w:body>
     <w:p>
-      <w:r>
-        <w:rPr>
-          <w:b/>
-        </w:rPr>
-        <w:t>MARKING SCHEDULE</w:t>
-      </w:r>
-    </w:p>
-    <w:p>
-      <w:pPr>
-        <w:jc w:val="both"/>
-      </w:pPr>
-    </w:p>
-    <w:tbl>
-      <w:tblPr>
-        <w:tblW w:w="0" w:type="auto"/>
-        <w:tblInd w:w="671" w:type="dxa"/>
-        <w:tblLayout w:type="fixed"/>
-        <w:tblLook w:val="04A0" w:firstRow="1" w:lastRow="0" w:firstColumn="1" w:lastColumn="0" w:noHBand="0" w:noVBand="1"/>
-      </w:tblPr>
-      <w:tblGrid>
-        <w:gridCol w:w="5955"/>
-        <w:gridCol w:w="2355"/>
-      </w:tblGrid>
-      <w:tr>
-        <w:trPr>
-          <w:trHeight w:val="567"/>
-        </w:trPr>
-        <w:tc>
-          <w:tcPr>
-            <w:tcW w:w="5955" w:type="dxa"/>
-            <w:vAlign w:val="bottom"/>
-            <w:hideMark/>
-          </w:tcPr>
-          <w:p>
-            <w:pPr>
-              <w:tabs>
-                <w:tab w:val="left" w:pos="477"/>
-                <w:tab w:val="left" w:pos="2374"/>
-              </w:tabs>
-              <w:suppressAutoHyphens/>
-              <w:snapToGrid w:val="0"/>
-              <w:ind w:firstLine="240"/>
-              <w:rPr>
-                <w:color w:val="000000"/>
-                <w:sz w:val="24"/>
-                <w:szCs w:val="24"/>
-                <w:lang w:val="en-US" w:eastAsia="zh-CN"/>
-              </w:rPr>
-            </w:pPr>
-            <w:r>
-              <w:rPr>
-                <w:color w:val="000000"/>
-              </w:rPr>
-              <w:t>Sections</w:t>
-            </w:r>
-          </w:p>
-        </w:tc>
-        <w:tc>
-          <w:tcPr>
-            <w:tcW w:w="2355" w:type="dxa"/>
-            <w:vAlign w:val="bottom"/>
-            <w:hideMark/>
-          </w:tcPr>
-          <w:p>
-            <w:pPr>
-              <w:tabs>
-                <w:tab w:val="left" w:pos="2374"/>
-              </w:tabs>
-              <w:suppressAutoHyphens/>
-              <w:snapToGrid w:val="0"/>
-              <w:jc w:val="right"/>
-              <w:rPr>
-                <w:color w:val="000000"/>
-                <w:sz w:val="24"/>
-                <w:szCs w:val="24"/>
-                <w:lang w:val="en-US" w:eastAsia="zh-CN"/>
-              </w:rPr>
-            </w:pPr>
-            <w:r>
-              <w:rPr>
-                <w:color w:val="000000"/>
-              </w:rPr>
-              <w:t>Marks</w:t>
-            </w:r>
-          </w:p>
-        </w:tc>
-      </w:tr>
-      <w:tr>
-        <w:trPr>
-          <w:trHeight w:val="567"/>
-        </w:trPr>
-        <w:tc>
-          <w:tcPr>
-            <w:tcW w:w="5955" w:type="dxa"/>
-            <w:vAlign w:val="bottom"/>
-            <w:hideMark/>
-          </w:tcPr>
-          <w:p>
-            <w:pPr>
-              <w:tabs>
-                <w:tab w:val="left" w:pos="477"/>
-                <w:tab w:val="left" w:pos="2374"/>
-              </w:tabs>
-              <w:suppressAutoHyphens/>
-              <w:snapToGrid w:val="0"/>
-              <w:ind w:firstLine="240"/>
-              <w:rPr>
-                <w:color w:val="000000"/>
-                <w:sz w:val="24"/>
-                <w:szCs w:val="24"/>
-                <w:lang w:val="en-US" w:eastAsia="zh-CN"/>
-              </w:rPr>
-            </w:pPr>
-            <w:r>
-              <w:rPr>
-                <w:color w:val="000000"/>
-              </w:rPr>
-              <w:t>1. Overall</w:t>
-            </w:r>
-          </w:p>
-        </w:tc>
-        <w:tc>
-          <w:tcPr>
-            <w:tcW w:w="2355" w:type="dxa"/>
-            <w:vAlign w:val="bottom"/>
-            <w:hideMark/>
-          </w:tcPr>
-          <w:p>
-            <w:pPr>
-              <w:tabs>
-                <w:tab w:val="left" w:pos="2374"/>
-              </w:tabs>
-              <w:suppressAutoHyphens/>
-              <w:snapToGrid w:val="0"/>
-              <w:jc w:val="right"/>
-              <w:rPr>
-                <w:color w:val="000000"/>
-                <w:sz w:val="24"/>
-                <w:szCs w:val="24"/>
-                <w:lang w:val="en-US" w:eastAsia="zh-CN"/>
-              </w:rPr>
-            </w:pPr>
-            <w:r>
-              <w:rPr>
-                <w:color w:val="000000"/>
-              </w:rPr>
-              <w:t>5</w:t>
-            </w:r>
-          </w:p>
-        </w:tc>
-      </w:tr>
-      <w:tr>
-        <w:trPr>
-          <w:trHeight w:val="567"/>
-        </w:trPr>
-        <w:tc>
-          <w:tcPr>
-            <w:tcW w:w="5955" w:type="dxa"/>
-            <w:vAlign w:val="bottom"/>
-            <w:hideMark/>
-          </w:tcPr>
-          <w:p>
-            <w:pPr>
-              <w:tabs>
-                <w:tab w:val="left" w:pos="2374"/>
-              </w:tabs>
-              <w:suppressAutoHyphens/>
-              <w:snapToGrid w:val="0"/>
-              <w:ind w:firstLine="240"/>
-              <w:rPr>
-                <w:color w:val="000000"/>
-                <w:sz w:val="24"/>
-                <w:szCs w:val="24"/>
-                <w:lang w:val="en-US" w:eastAsia="zh-CN"/>
-              </w:rPr>
-            </w:pPr>
-            <w:r>
-              <w:rPr>
-                <w:color w:val="000000"/>
-              </w:rPr>
-              <w:t>2. Executive summary</w:t>
-            </w:r>
-          </w:p>
-        </w:tc>
-        <w:tc>
-          <w:tcPr>
-            <w:tcW w:w="2355" w:type="dxa"/>
-            <w:vAlign w:val="bottom"/>
-            <w:hideMark/>
-          </w:tcPr>
-          <w:p>
-            <w:pPr>
-              <w:tabs>
-                <w:tab w:val="left" w:pos="2374"/>
-              </w:tabs>
-              <w:suppressAutoHyphens/>
-              <w:snapToGrid w:val="0"/>
-              <w:jc w:val="right"/>
-              <w:rPr>
-                <w:color w:val="000000"/>
-                <w:sz w:val="24"/>
-                <w:szCs w:val="24"/>
-                <w:lang w:val="en-US" w:eastAsia="zh-CN"/>
-              </w:rPr>
-            </w:pPr>
-            <w:r>
-              <w:rPr>
-                <w:color w:val="000000"/>
-              </w:rPr>
-              <w:t>6</w:t>
-            </w:r>
-          </w:p>
-        </w:tc>
-      </w:tr>
-      <w:tr>
-        <w:trPr>
-          <w:trHeight w:val="567"/>
-        </w:trPr>
-        <w:tc>
-          <w:tcPr>
-            <w:tcW w:w="5955" w:type="dxa"/>
-            <w:vAlign w:val="bottom"/>
-            <w:hideMark/>
-          </w:tcPr>
-          <w:p>
-            <w:pPr>
-              <w:tabs>
-                <w:tab w:val="left" w:pos="2374"/>
-              </w:tabs>
-              <w:suppressAutoHyphens/>
-              <w:snapToGrid w:val="0"/>
-              <w:ind w:firstLine="240"/>
-              <w:rPr>
-                <w:color w:val="000000"/>
-                <w:sz w:val="24"/>
-                <w:szCs w:val="24"/>
-                <w:lang w:val="en-US" w:eastAsia="zh-CN"/>
-              </w:rPr>
-            </w:pPr>
-            <w:r>
-              <w:rPr>
-                <w:color w:val="000000"/>
-              </w:rPr>
-              <w:t xml:space="preserve">3. Introduction </w:t>
-            </w:r>
-          </w:p>
-        </w:tc>
-        <w:tc>
-          <w:tcPr>
-            <w:tcW w:w="2355" w:type="dxa"/>
-            <w:vAlign w:val="bottom"/>
-            <w:hideMark/>
-          </w:tcPr>
-          <w:p>
-            <w:pPr>
-              <w:tabs>
-                <w:tab w:val="left" w:pos="2374"/>
-              </w:tabs>
-              <w:suppressAutoHyphens/>
-              <w:snapToGrid w:val="0"/>
-              <w:jc w:val="right"/>
-              <w:rPr>
-                <w:color w:val="000000"/>
-                <w:sz w:val="24"/>
-                <w:szCs w:val="24"/>
-                <w:lang w:val="en-US" w:eastAsia="zh-CN"/>
-              </w:rPr>
-            </w:pPr>
-            <w:r>
-              <w:rPr>
-                <w:color w:val="000000"/>
-              </w:rPr>
-              <w:t>5</w:t>
-            </w:r>
-          </w:p>
-        </w:tc>
-      </w:tr>
-      <w:tr>
-        <w:trPr>
-          <w:trHeight w:val="567"/>
-        </w:trPr>
-        <w:tc>
-          <w:tcPr>
-            <w:tcW w:w="5955" w:type="dxa"/>
-            <w:vAlign w:val="bottom"/>
-            <w:hideMark/>
-          </w:tcPr>
-          <w:p>
-            <w:pPr>
-              <w:tabs>
-                <w:tab w:val="left" w:pos="2374"/>
-              </w:tabs>
-              <w:suppressAutoHyphens/>
-              <w:snapToGrid w:val="0"/>
-              <w:ind w:firstLine="240"/>
-              <w:rPr>
-                <w:color w:val="000000"/>
-                <w:sz w:val="24"/>
-                <w:szCs w:val="24"/>
-                <w:lang w:val="en-US" w:eastAsia="zh-CN"/>
-              </w:rPr>
-            </w:pPr>
-            <w:r>
-              <w:rPr>
-                <w:color w:val="000000"/>
-              </w:rPr>
-              <w:t xml:space="preserve">4. Data Design </w:t>
-            </w:r>
-          </w:p>
-        </w:tc>
-        <w:tc>
-          <w:tcPr>
-            <w:tcW w:w="2355" w:type="dxa"/>
-            <w:vAlign w:val="bottom"/>
-            <w:hideMark/>
-          </w:tcPr>
-          <w:p>
-            <w:pPr>
-              <w:tabs>
-                <w:tab w:val="left" w:pos="2374"/>
-              </w:tabs>
-              <w:suppressAutoHyphens/>
-              <w:snapToGrid w:val="0"/>
-              <w:jc w:val="right"/>
-              <w:rPr>
-                <w:color w:val="000000"/>
-                <w:sz w:val="24"/>
-                <w:szCs w:val="24"/>
-                <w:lang w:val="en-US" w:eastAsia="zh-CN"/>
-              </w:rPr>
-            </w:pPr>
-            <w:r>
-              <w:rPr>
-                <w:color w:val="000000"/>
-              </w:rPr>
-              <w:t>20</w:t>
-            </w:r>
-          </w:p>
-        </w:tc>
-      </w:tr>
-      <w:tr>
-        <w:trPr>
-          <w:trHeight w:val="567"/>
-        </w:trPr>
-        <w:tc>
-          <w:tcPr>
-            <w:tcW w:w="5955" w:type="dxa"/>
-            <w:vAlign w:val="bottom"/>
-            <w:hideMark/>
-          </w:tcPr>
-          <w:p>
-            <w:pPr>
-              <w:tabs>
-                <w:tab w:val="left" w:pos="2374"/>
-              </w:tabs>
-              <w:suppressAutoHyphens/>
-              <w:snapToGrid w:val="0"/>
-              <w:ind w:firstLine="240"/>
-              <w:jc w:val="both"/>
-              <w:rPr>
-                <w:color w:val="000000"/>
-                <w:sz w:val="24"/>
-                <w:szCs w:val="24"/>
-                <w:lang w:val="en-US" w:eastAsia="zh-CN"/>
-              </w:rPr>
-            </w:pPr>
-            <w:r>
-              <w:rPr>
-                <w:color w:val="000000"/>
-              </w:rPr>
-              <w:t>5. Process Design</w:t>
-            </w:r>
-          </w:p>
-        </w:tc>
-        <w:tc>
-          <w:tcPr>
-            <w:tcW w:w="2355" w:type="dxa"/>
-            <w:vAlign w:val="bottom"/>
-            <w:hideMark/>
-          </w:tcPr>
-          <w:p>
-            <w:pPr>
-              <w:tabs>
-                <w:tab w:val="left" w:pos="2374"/>
-              </w:tabs>
-              <w:suppressAutoHyphens/>
-              <w:snapToGrid w:val="0"/>
-              <w:jc w:val="right"/>
-              <w:rPr>
-                <w:color w:val="000000"/>
-                <w:sz w:val="24"/>
-                <w:szCs w:val="24"/>
-                <w:lang w:val="en-US" w:eastAsia="zh-CN"/>
-              </w:rPr>
-            </w:pPr>
-            <w:r>
-              <w:rPr>
-                <w:color w:val="000000"/>
-              </w:rPr>
-              <w:t>20</w:t>
-            </w:r>
-          </w:p>
-        </w:tc>
-      </w:tr>
-      <w:tr>
-        <w:trPr>
-          <w:trHeight w:val="567"/>
-        </w:trPr>
-        <w:tc>
-          <w:tcPr>
-            <w:tcW w:w="5955" w:type="dxa"/>
-            <w:vAlign w:val="bottom"/>
-            <w:hideMark/>
-          </w:tcPr>
-          <w:p>
-            <w:pPr>
-              <w:tabs>
-                <w:tab w:val="left" w:pos="2374"/>
-              </w:tabs>
-              <w:suppressAutoHyphens/>
-              <w:snapToGrid w:val="0"/>
-              <w:ind w:firstLine="240"/>
-              <w:jc w:val="both"/>
-              <w:rPr>
-                <w:color w:val="000000"/>
-                <w:sz w:val="24"/>
-                <w:szCs w:val="24"/>
-                <w:lang w:val="en-US" w:eastAsia="zh-CN"/>
-              </w:rPr>
-            </w:pPr>
-            <w:r>
-              <w:rPr>
-                <w:color w:val="000000"/>
-              </w:rPr>
-              <w:t>6. Architecture / Infrastructure Design</w:t>
-            </w:r>
-          </w:p>
-        </w:tc>
-        <w:tc>
-          <w:tcPr>
-            <w:tcW w:w="2355" w:type="dxa"/>
-            <w:vAlign w:val="bottom"/>
-            <w:hideMark/>
-          </w:tcPr>
-          <w:p>
-            <w:pPr>
-              <w:tabs>
-                <w:tab w:val="left" w:pos="2374"/>
-              </w:tabs>
-              <w:suppressAutoHyphens/>
-              <w:snapToGrid w:val="0"/>
-              <w:jc w:val="right"/>
-              <w:rPr>
-                <w:color w:val="000000"/>
-                <w:sz w:val="24"/>
-                <w:szCs w:val="24"/>
-                <w:lang w:val="en-US" w:eastAsia="zh-CN"/>
-              </w:rPr>
-            </w:pPr>
-            <w:r>
-              <w:rPr>
-                <w:color w:val="000000"/>
-              </w:rPr>
-              <w:t>20</w:t>
-            </w:r>
-          </w:p>
-        </w:tc>
-      </w:tr>
-      <w:tr>
-        <w:trPr>
-          <w:trHeight w:val="567"/>
-        </w:trPr>
-        <w:tc>
-          <w:tcPr>
-            <w:tcW w:w="5955" w:type="dxa"/>
-            <w:vAlign w:val="bottom"/>
-            <w:hideMark/>
-          </w:tcPr>
-          <w:p>
-            <w:pPr>
-              <w:tabs>
-                <w:tab w:val="left" w:pos="2374"/>
-              </w:tabs>
-              <w:suppressAutoHyphens/>
-              <w:snapToGrid w:val="0"/>
-              <w:ind w:firstLine="240"/>
-              <w:jc w:val="both"/>
-              <w:rPr>
-                <w:color w:val="000000"/>
-                <w:sz w:val="24"/>
-                <w:szCs w:val="24"/>
-                <w:lang w:val="en-US" w:eastAsia="zh-CN"/>
-              </w:rPr>
-            </w:pPr>
-            <w:r>
-              <w:rPr>
-                <w:color w:val="000000"/>
-              </w:rPr>
-              <w:t xml:space="preserve">7. Interface Design </w:t>
-            </w:r>
-          </w:p>
-        </w:tc>
-        <w:tc>
-          <w:tcPr>
-            <w:tcW w:w="2355" w:type="dxa"/>
-            <w:vAlign w:val="bottom"/>
-            <w:hideMark/>
-          </w:tcPr>
-          <w:p>
-            <w:pPr>
-              <w:tabs>
-                <w:tab w:val="left" w:pos="2374"/>
-              </w:tabs>
-              <w:suppressAutoHyphens/>
-              <w:snapToGrid w:val="0"/>
-              <w:jc w:val="right"/>
-              <w:rPr>
-                <w:color w:val="000000"/>
-                <w:sz w:val="24"/>
-                <w:szCs w:val="24"/>
-                <w:lang w:val="en-US" w:eastAsia="zh-CN"/>
-              </w:rPr>
-            </w:pPr>
-            <w:r>
-              <w:rPr>
-                <w:color w:val="000000"/>
-              </w:rPr>
-              <w:t>20</w:t>
-            </w:r>
-          </w:p>
-        </w:tc>
-      </w:tr>
-      <w:tr>
-        <w:trPr>
-          <w:trHeight w:val="567"/>
-        </w:trPr>
-        <w:tc>
-          <w:tcPr>
-            <w:tcW w:w="5955" w:type="dxa"/>
-            <w:vAlign w:val="bottom"/>
-            <w:hideMark/>
-          </w:tcPr>
-          <w:p>
-            <w:pPr>
-              <w:tabs>
-                <w:tab w:val="left" w:pos="2374"/>
-              </w:tabs>
-              <w:suppressAutoHyphens/>
-              <w:snapToGrid w:val="0"/>
-              <w:ind w:firstLine="240"/>
-              <w:rPr>
-                <w:color w:val="000000"/>
-                <w:sz w:val="24"/>
-                <w:szCs w:val="24"/>
-                <w:lang w:val="en-US" w:eastAsia="zh-CN"/>
-              </w:rPr>
-            </w:pPr>
-            <w:r>
-              <w:rPr>
-                <w:color w:val="000000"/>
-              </w:rPr>
-              <w:t>8. Appendices</w:t>
-            </w:r>
-          </w:p>
-        </w:tc>
-        <w:tc>
-          <w:tcPr>
-            <w:tcW w:w="2355" w:type="dxa"/>
-            <w:vAlign w:val="bottom"/>
-            <w:hideMark/>
-          </w:tcPr>
-          <w:p>
-            <w:pPr>
-              <w:tabs>
-                <w:tab w:val="left" w:pos="2374"/>
-              </w:tabs>
-              <w:suppressAutoHyphens/>
-              <w:snapToGrid w:val="0"/>
-              <w:jc w:val="right"/>
-              <w:rPr>
-                <w:color w:val="000000"/>
-                <w:sz w:val="24"/>
-                <w:szCs w:val="24"/>
-                <w:lang w:val="en-US" w:eastAsia="zh-CN"/>
-              </w:rPr>
-            </w:pPr>
-            <w:r>
-              <w:rPr>
-                <w:color w:val="000000"/>
-              </w:rPr>
-              <w:t>4</w:t>
-            </w:r>
-          </w:p>
-        </w:tc>
-      </w:tr>
-      <w:tr>
-        <w:trPr>
-          <w:trHeight w:val="567"/>
-        </w:trPr>
-        <w:tc>
-          <w:tcPr>
-            <w:tcW w:w="5955" w:type="dxa"/>
-            <w:vAlign w:val="bottom"/>
-            <w:hideMark/>
-          </w:tcPr>
-          <w:p>
-            <w:pPr>
-              <w:tabs>
-                <w:tab w:val="left" w:pos="2374"/>
-              </w:tabs>
-              <w:suppressAutoHyphens/>
-              <w:snapToGrid w:val="0"/>
-              <w:ind w:firstLine="240"/>
-              <w:jc w:val="both"/>
-              <w:rPr>
-                <w:color w:val="000000"/>
-                <w:sz w:val="24"/>
-                <w:szCs w:val="24"/>
-                <w:lang w:val="en-US" w:eastAsia="zh-CN"/>
-              </w:rPr>
-            </w:pPr>
-            <w:r>
-              <w:rPr>
-                <w:color w:val="000000"/>
-              </w:rPr>
-              <w:t>Total marks</w:t>
-            </w:r>
-          </w:p>
-        </w:tc>
-        <w:tc>
-          <w:tcPr>
-            <w:tcW w:w="2355" w:type="dxa"/>
-            <w:vAlign w:val="bottom"/>
-            <w:hideMark/>
-          </w:tcPr>
-          <w:p>
-            <w:pPr>
-              <w:tabs>
-                <w:tab w:val="left" w:pos="2374"/>
-              </w:tabs>
-              <w:suppressAutoHyphens/>
-              <w:snapToGrid w:val="0"/>
-              <w:jc w:val="right"/>
-              <w:rPr>
-                <w:sz w:val="24"/>
-                <w:szCs w:val="24"/>
-                <w:lang w:val="en-US" w:eastAsia="zh-CN"/>
-              </w:rPr>
-            </w:pPr>
-            <w:r>
-              <w:rPr>
-                <w:color w:val="000000"/>
-              </w:rPr>
-              <w:t>100</w:t>
-            </w:r>
-          </w:p>
-        </w:tc>
-      </w:tr>
-    </w:tbl>
-    <w:p>
-      <w:pPr>
-        <w:rPr>
-          <w:rFonts w:asciiTheme="majorHAnsi" w:eastAsiaTheme="majorEastAsia" w:hAnsiTheme="majorHAnsi" w:cstheme="majorBidi"/>
-          <w:b/>
-          <w:bCs/>
-          <w:color w:val="365F91" w:themeColor="accent1" w:themeShade="BF"/>
-          <w:sz w:val="28"/>
-          <w:szCs w:val="28"/>
-          <w:lang w:val="en-US" w:eastAsia="ja-JP"/>
-        </w:rPr>
-      </w:pPr>
-      <w:r>
-        <w:br w:type="page"/>
-      </w:r>
-    </w:p>
-    <w:p>
       <w:pPr>
         <w:pStyle w:val="TOCHeading"/>
         <w:jc w:val="center"/>
       </w:pPr>
       <w:r>
-        <w:lastRenderedPageBreak/>
         <w:t xml:space="preserve">ICT313 </w:t>
       </w:r>
       <w:proofErr w:type="spellStart"/>
@@ -756,7 +79,7 @@
       <w:pPr>
         <w:pStyle w:val="Heading1"/>
       </w:pPr>
-      <w:bookmarkStart w:id="0" w:name="_Toc397597994"/>
+      <w:bookmarkStart w:id="0" w:name="_Toc397699125"/>
       <w:r>
         <w:lastRenderedPageBreak/>
         <w:t>Title Page</w:t>
@@ -871,7 +194,6 @@
           <w:b/>
         </w:rPr>
       </w:pPr>
-      <w:bookmarkStart w:id="1" w:name="_Toc397597995"/>
       <w:r>
         <w:rPr>
           <w:b/>
@@ -1070,6 +392,7 @@
       <w:pPr>
         <w:pStyle w:val="Heading1"/>
       </w:pPr>
+      <w:bookmarkStart w:id="1" w:name="_Toc397699126"/>
       <w:r>
         <w:lastRenderedPageBreak/>
         <w:t>Contents Page</w:t>
@@ -1139,7 +462,7 @@
           <w:r>
             <w:fldChar w:fldCharType="separate"/>
           </w:r>
-          <w:hyperlink w:anchor="_Toc397597994" w:history="1">
+          <w:hyperlink w:anchor="_Toc397699125" w:history="1">
             <w:r>
               <w:rPr>
                 <w:rStyle w:val="Hyperlink"/>
@@ -1166,7 +489,7 @@
                 <w:noProof/>
                 <w:webHidden/>
               </w:rPr>
-              <w:instrText xml:space="preserve"> PAGEREF _Toc397597994 \h </w:instrText>
+              <w:instrText xml:space="preserve"> PAGEREF _Toc397699125 \h </w:instrText>
             </w:r>
             <w:r>
               <w:rPr>
@@ -1186,7 +509,7 @@
                 <w:noProof/>
                 <w:webHidden/>
               </w:rPr>
-              <w:t>3</w:t>
+              <w:t>2</w:t>
             </w:r>
             <w:r>
               <w:rPr>
@@ -1209,7 +532,7 @@
               <w:lang w:eastAsia="en-AU"/>
             </w:rPr>
           </w:pPr>
-          <w:hyperlink w:anchor="_Toc397597995" w:history="1">
+          <w:hyperlink w:anchor="_Toc397699126" w:history="1">
             <w:r>
               <w:rPr>
                 <w:rStyle w:val="Hyperlink"/>
@@ -1236,7 +559,7 @@
                 <w:noProof/>
                 <w:webHidden/>
               </w:rPr>
-              <w:instrText xml:space="preserve"> PAGEREF _Toc397597995 \h </w:instrText>
+              <w:instrText xml:space="preserve"> PAGEREF _Toc397699126 \h </w:instrText>
             </w:r>
             <w:r>
               <w:rPr>
@@ -1256,7 +579,7 @@
                 <w:noProof/>
                 <w:webHidden/>
               </w:rPr>
-              <w:t>4</w:t>
+              <w:t>3</w:t>
             </w:r>
             <w:r>
               <w:rPr>
@@ -1279,7 +602,7 @@
               <w:lang w:eastAsia="en-AU"/>
             </w:rPr>
           </w:pPr>
-          <w:hyperlink w:anchor="_Toc397597996" w:history="1">
+          <w:hyperlink w:anchor="_Toc397699127" w:history="1">
             <w:r>
               <w:rPr>
                 <w:rStyle w:val="Hyperlink"/>
@@ -1306,7 +629,7 @@
                 <w:noProof/>
                 <w:webHidden/>
               </w:rPr>
-              <w:instrText xml:space="preserve"> PAGEREF _Toc397597996 \h </w:instrText>
+              <w:instrText xml:space="preserve"> PAGEREF _Toc397699127 \h </w:instrText>
             </w:r>
             <w:r>
               <w:rPr>
@@ -1326,7 +649,7 @@
                 <w:noProof/>
                 <w:webHidden/>
               </w:rPr>
-              <w:t>5</w:t>
+              <w:t>4</w:t>
             </w:r>
             <w:r>
               <w:rPr>
@@ -1349,7 +672,7 @@
               <w:lang w:eastAsia="en-AU"/>
             </w:rPr>
           </w:pPr>
-          <w:hyperlink w:anchor="_Toc397597997" w:history="1">
+          <w:hyperlink w:anchor="_Toc397699128" w:history="1">
             <w:r>
               <w:rPr>
                 <w:rStyle w:val="Hyperlink"/>
@@ -1376,7 +699,7 @@
                 <w:noProof/>
                 <w:webHidden/>
               </w:rPr>
-              <w:instrText xml:space="preserve"> PAGEREF _Toc397597997 \h </w:instrText>
+              <w:instrText xml:space="preserve"> PAGEREF _Toc397699128 \h </w:instrText>
             </w:r>
             <w:r>
               <w:rPr>
@@ -1396,7 +719,7 @@
                 <w:noProof/>
                 <w:webHidden/>
               </w:rPr>
-              <w:t>6</w:t>
+              <w:t>5</w:t>
             </w:r>
             <w:r>
               <w:rPr>
@@ -1419,7 +742,7 @@
               <w:lang w:eastAsia="en-AU"/>
             </w:rPr>
           </w:pPr>
-          <w:hyperlink w:anchor="_Toc397597998" w:history="1">
+          <w:hyperlink w:anchor="_Toc397699129" w:history="1">
             <w:r>
               <w:rPr>
                 <w:rStyle w:val="Hyperlink"/>
@@ -1446,7 +769,7 @@
                 <w:noProof/>
                 <w:webHidden/>
               </w:rPr>
-              <w:instrText xml:space="preserve"> PAGEREF _Toc397597998 \h </w:instrText>
+              <w:instrText xml:space="preserve"> PAGEREF _Toc397699129 \h </w:instrText>
             </w:r>
             <w:r>
               <w:rPr>
@@ -1489,7 +812,7 @@
               <w:lang w:eastAsia="en-AU"/>
             </w:rPr>
           </w:pPr>
-          <w:hyperlink w:anchor="_Toc397597999" w:history="1">
+          <w:hyperlink w:anchor="_Toc397699130" w:history="1">
             <w:r>
               <w:rPr>
                 <w:rStyle w:val="Hyperlink"/>
@@ -1516,7 +839,7 @@
                 <w:noProof/>
                 <w:webHidden/>
               </w:rPr>
-              <w:instrText xml:space="preserve"> PAGEREF _Toc397597999 \h </w:instrText>
+              <w:instrText xml:space="preserve"> PAGEREF _Toc397699130 \h </w:instrText>
             </w:r>
             <w:r>
               <w:rPr>
@@ -1559,7 +882,7 @@
               <w:lang w:eastAsia="en-AU"/>
             </w:rPr>
           </w:pPr>
-          <w:hyperlink w:anchor="_Toc397598000" w:history="1">
+          <w:hyperlink w:anchor="_Toc397699131" w:history="1">
             <w:r>
               <w:rPr>
                 <w:rStyle w:val="Hyperlink"/>
@@ -1586,7 +909,7 @@
                 <w:noProof/>
                 <w:webHidden/>
               </w:rPr>
-              <w:instrText xml:space="preserve"> PAGEREF _Toc397598000 \h </w:instrText>
+              <w:instrText xml:space="preserve"> PAGEREF _Toc397699131 \h </w:instrText>
             </w:r>
             <w:r>
               <w:rPr>
@@ -1606,7 +929,7 @@
                 <w:noProof/>
                 <w:webHidden/>
               </w:rPr>
-              <w:t>9</w:t>
+              <w:t>10</w:t>
             </w:r>
             <w:r>
               <w:rPr>
@@ -1629,7 +952,7 @@
               <w:lang w:eastAsia="en-AU"/>
             </w:rPr>
           </w:pPr>
-          <w:hyperlink w:anchor="_Toc397598001" w:history="1">
+          <w:hyperlink w:anchor="_Toc397699132" w:history="1">
             <w:r>
               <w:rPr>
                 <w:rStyle w:val="Hyperlink"/>
@@ -1656,7 +979,7 @@
                 <w:noProof/>
                 <w:webHidden/>
               </w:rPr>
-              <w:instrText xml:space="preserve"> PAGEREF _Toc397598001 \h </w:instrText>
+              <w:instrText xml:space="preserve"> PAGEREF _Toc397699132 \h </w:instrText>
             </w:r>
             <w:r>
               <w:rPr>
@@ -1676,7 +999,7 @@
                 <w:noProof/>
                 <w:webHidden/>
               </w:rPr>
-              <w:t>10</w:t>
+              <w:t>13</w:t>
             </w:r>
             <w:r>
               <w:rPr>
@@ -1699,12 +1022,82 @@
               <w:lang w:eastAsia="en-AU"/>
             </w:rPr>
           </w:pPr>
-          <w:hyperlink w:anchor="_Toc397598002" w:history="1">
+          <w:hyperlink w:anchor="_Toc397699133" w:history="1">
             <w:r>
               <w:rPr>
                 <w:rStyle w:val="Hyperlink"/>
                 <w:noProof/>
               </w:rPr>
+              <w:t>References</w:t>
+            </w:r>
+            <w:r>
+              <w:rPr>
+                <w:noProof/>
+                <w:webHidden/>
+              </w:rPr>
+              <w:tab/>
+            </w:r>
+            <w:r>
+              <w:rPr>
+                <w:noProof/>
+                <w:webHidden/>
+              </w:rPr>
+              <w:fldChar w:fldCharType="begin"/>
+            </w:r>
+            <w:r>
+              <w:rPr>
+                <w:noProof/>
+                <w:webHidden/>
+              </w:rPr>
+              <w:instrText xml:space="preserve"> PAGEREF _Toc397699133 \h </w:instrText>
+            </w:r>
+            <w:r>
+              <w:rPr>
+                <w:noProof/>
+                <w:webHidden/>
+              </w:rPr>
+            </w:r>
+            <w:r>
+              <w:rPr>
+                <w:noProof/>
+                <w:webHidden/>
+              </w:rPr>
+              <w:fldChar w:fldCharType="separate"/>
+            </w:r>
+            <w:r>
+              <w:rPr>
+                <w:noProof/>
+                <w:webHidden/>
+              </w:rPr>
+              <w:t>17</w:t>
+            </w:r>
+            <w:r>
+              <w:rPr>
+                <w:noProof/>
+                <w:webHidden/>
+              </w:rPr>
+              <w:fldChar w:fldCharType="end"/>
+            </w:r>
+          </w:hyperlink>
+        </w:p>
+        <w:p>
+          <w:pPr>
+            <w:pStyle w:val="TOC1"/>
+            <w:tabs>
+              <w:tab w:val="right" w:leader="dot" w:pos="9016"/>
+            </w:tabs>
+            <w:rPr>
+              <w:rFonts w:eastAsiaTheme="minorEastAsia"/>
+              <w:noProof/>
+              <w:lang w:eastAsia="en-AU"/>
+            </w:rPr>
+          </w:pPr>
+          <w:hyperlink w:anchor="_Toc397699134" w:history="1">
+            <w:r>
+              <w:rPr>
+                <w:rStyle w:val="Hyperlink"/>
+                <w:noProof/>
+              </w:rPr>
               <w:t>Appendices</w:t>
             </w:r>
             <w:r>
@@ -1726,7 +1119,7 @@
                 <w:noProof/>
                 <w:webHidden/>
               </w:rPr>
-              <w:instrText xml:space="preserve"> PAGEREF _Toc397598002 \h </w:instrText>
+              <w:instrText xml:space="preserve"> PAGEREF _Toc397699134 \h </w:instrText>
             </w:r>
             <w:r>
               <w:rPr>
@@ -1746,7 +1139,7 @@
                 <w:noProof/>
                 <w:webHidden/>
               </w:rPr>
-              <w:t>11</w:t>
+              <w:t>18</w:t>
             </w:r>
             <w:r>
               <w:rPr>
@@ -1797,7 +1190,7 @@
       <w:pPr>
         <w:pStyle w:val="Heading1"/>
       </w:pPr>
-      <w:bookmarkStart w:id="2" w:name="_Toc397597996"/>
+      <w:bookmarkStart w:id="2" w:name="_Toc397699127"/>
       <w:r>
         <w:lastRenderedPageBreak/>
         <w:t>Executive Summary</w:t>
@@ -1846,7 +1239,6 @@
         </w:rPr>
         <w:t>This document is going to discuss data design, process design, architecture/infrastructur</w:t>
       </w:r>
-      <w:bookmarkStart w:id="3" w:name="_Toc397597997"/>
       <w:r>
         <w:rPr>
           <w:rFonts w:cs="Arial"/>
@@ -1873,6 +1265,7 @@
       <w:pPr>
         <w:pStyle w:val="Heading1"/>
       </w:pPr>
+      <w:bookmarkStart w:id="3" w:name="_Toc397699128"/>
       <w:r>
         <w:lastRenderedPageBreak/>
         <w:t>Introduction</w:t>
@@ -2420,7 +1813,6 @@
           <w:szCs w:val="28"/>
         </w:rPr>
       </w:pPr>
-      <w:bookmarkStart w:id="4" w:name="_Toc397597998"/>
       <w:r>
         <w:br w:type="page"/>
       </w:r>
@@ -2429,6 +1821,7 @@
       <w:pPr>
         <w:pStyle w:val="Heading1"/>
       </w:pPr>
+      <w:bookmarkStart w:id="4" w:name="_Toc397699129"/>
       <w:r>
         <w:lastRenderedPageBreak/>
         <w:t>Data Design</w:t>
@@ -2455,10 +1848,10 @@
     <w:p>
       <w:r>
         <w:object w:dxaOrig="5851" w:dyaOrig="7418">
-          <v:shape id="_x0000_i1036" type="#_x0000_t75" style="width:354pt;height:316.5pt" o:ole="">
+          <v:shape id="_x0000_i1031" type="#_x0000_t75" style="width:354pt;height:316.5pt" o:ole="">
             <v:imagedata r:id="rId10" o:title=""/>
           </v:shape>
-          <o:OLEObject Type="Embed" ProgID="Visio.Drawing.11" ShapeID="_x0000_i1036" DrawAspect="Content" ObjectID="_1471436283" r:id="rId11"/>
+          <o:OLEObject Type="Embed" ProgID="Visio.Drawing.11" ShapeID="_x0000_i1031" DrawAspect="Content" ObjectID="_1471441028" r:id="rId11"/>
         </w:object>
       </w:r>
       <w:r>
@@ -2469,7 +1862,7 @@
       <w:pPr>
         <w:pStyle w:val="Heading1"/>
       </w:pPr>
-      <w:bookmarkStart w:id="5" w:name="_Toc397597999"/>
+      <w:bookmarkStart w:id="5" w:name="_Toc397699130"/>
       <w:r>
         <w:lastRenderedPageBreak/>
         <w:t>Process Design</w:t>
@@ -2487,70 +1880,13 @@
           <w:rFonts w:cs="Arial"/>
         </w:rPr>
         <w:pict>
-          <v:shape id="_x0000_i1031" type="#_x0000_t75" style="width:6in;height:7.2pt" o:hrpct="0" o:hr="t">
+          <v:shape id="_x0000_i1032" type="#_x0000_t75" style="width:6in;height:7.2pt" o:hrpct="0" o:hr="t">
             <v:imagedata r:id="rId7" o:title="BD10290_"/>
           </v:shape>
         </w:pict>
       </w:r>
     </w:p>
     <w:p>
-      <w:r>
-        <w:tab/>
-        <w:t>Detailed description of each software component:</w:t>
-      </w:r>
-    </w:p>
-    <w:p>
-      <w:pPr>
-        <w:numPr>
-          <w:ilvl w:val="0"/>
-          <w:numId w:val="2"/>
-        </w:numPr>
-        <w:suppressAutoHyphens/>
-        <w:spacing w:after="0" w:line="240" w:lineRule="auto"/>
-      </w:pPr>
-      <w:r>
-        <w:t>Process models, either traditional (DFDs &amp; all required levels) or event-driven (decomposition diagram, event response diagrams and use case lists etc.</w:t>
-      </w:r>
-    </w:p>
-    <w:p>
-      <w:pPr>
-        <w:numPr>
-          <w:ilvl w:val="0"/>
-          <w:numId w:val="2"/>
-        </w:numPr>
-        <w:suppressAutoHyphens/>
-        <w:spacing w:after="0" w:line="240" w:lineRule="auto"/>
-      </w:pPr>
-      <w:r>
-        <w:t>Process descriptions (using structured English), expanded use-case narratives (if not already done), possibly decision tables</w:t>
-      </w:r>
-    </w:p>
-    <w:p>
-      <w:pPr>
-        <w:ind w:left="720"/>
-      </w:pPr>
-      <w:r>
-        <w:t>Address processing controls</w:t>
-      </w:r>
-    </w:p>
-    <w:p>
-      <w:pPr>
-        <w:ind w:left="720"/>
-      </w:pPr>
-      <w:r>
-        <w:t>Include algorithms, as well as an overview of the components using structure charts, hierarchy charts, etc.</w:t>
-      </w:r>
-    </w:p>
-    <w:p>
-      <w:pPr>
-        <w:ind w:left="720"/>
-      </w:pPr>
-      <w:r>
-        <w:t>If using OOM/P you will need class diagrams and sequence diagrams, either high-level with a data dictionary, or low-level which includes all the definitions.</w:t>
-      </w:r>
-    </w:p>
-    <w:p/>
-    <w:p>
       <w:pPr>
         <w:rPr>
           <w:b/>
@@ -2582,10 +1918,10 @@
       </w:pPr>
       <w:r>
         <w:object w:dxaOrig="16785" w:dyaOrig="6690">
-          <v:shape id="_x0000_i1037" type="#_x0000_t75" style="width:450.75pt;height:217.5pt" o:ole="">
+          <v:shape id="_x0000_i1033" type="#_x0000_t75" style="width:450.75pt;height:217.5pt" o:ole="">
             <v:imagedata r:id="rId12" o:title=""/>
           </v:shape>
-          <o:OLEObject Type="Embed" ProgID="Visio.Drawing.11" ShapeID="_x0000_i1037" DrawAspect="Content" ObjectID="_1471436284" r:id="rId13"/>
+          <o:OLEObject Type="Embed" ProgID="Visio.Drawing.11" ShapeID="_x0000_i1033" DrawAspect="Content" ObjectID="_1471441029" r:id="rId13"/>
         </w:object>
       </w:r>
     </w:p>
@@ -2686,7 +2022,6 @@
         </w:numPr>
       </w:pPr>
       <w:r>
-        <w:lastRenderedPageBreak/>
         <w:t>Get profile selection from user</w:t>
       </w:r>
     </w:p>
@@ -2816,6 +2151,7 @@
         </w:numPr>
       </w:pPr>
       <w:r>
+        <w:lastRenderedPageBreak/>
         <w:t>Set performance report selection criteria</w:t>
       </w:r>
     </w:p>
@@ -3116,7 +2452,6 @@
         <w:rPr>
           <w:u w:val="single"/>
         </w:rPr>
-        <w:lastRenderedPageBreak/>
         <w:t>Play Game Level</w:t>
       </w:r>
     </w:p>
@@ -3214,7 +2549,7 @@
       <w:pPr>
         <w:pStyle w:val="Heading1"/>
       </w:pPr>
-      <w:bookmarkStart w:id="6" w:name="_Toc397598000"/>
+      <w:bookmarkStart w:id="6" w:name="_Toc397699131"/>
       <w:r>
         <w:lastRenderedPageBreak/>
         <w:t>Architecture/Infrastructure Design</w:t>
@@ -3232,7 +2567,7 @@
           <w:rFonts w:cs="Arial"/>
         </w:rPr>
         <w:pict>
-          <v:shape id="_x0000_i1032" type="#_x0000_t75" style="width:6in;height:7.2pt" o:hrpct="0" o:hr="t">
+          <v:shape id="_x0000_i1034" type="#_x0000_t75" style="width:6in;height:7.2pt" o:hrpct="0" o:hr="t">
             <v:imagedata r:id="rId7" o:title="BD10290_"/>
           </v:shape>
         </w:pict>
@@ -3244,7 +2579,6 @@
           <w:b/>
         </w:rPr>
       </w:pPr>
-      <w:bookmarkStart w:id="7" w:name="_Toc397598001"/>
       <w:r>
         <w:rPr>
           <w:b/>
@@ -3809,6 +3143,7 @@
       <w:pPr>
         <w:pStyle w:val="Heading1"/>
       </w:pPr>
+      <w:bookmarkStart w:id="7" w:name="_Toc397699132"/>
       <w:r>
         <w:lastRenderedPageBreak/>
         <w:t>Interface Design</w:t>
@@ -3826,14 +3161,13 @@
           <w:rFonts w:cs="Arial"/>
         </w:rPr>
         <w:pict>
-          <v:shape id="_x0000_i1033" type="#_x0000_t75" style="width:6in;height:7.2pt" o:hrpct="0" o:hr="t">
+          <v:shape id="_x0000_i1035" type="#_x0000_t75" style="width:6in;height:7.2pt" o:hrpct="0" o:hr="t">
             <v:imagedata r:id="rId7" o:title="BD10290_"/>
           </v:shape>
         </w:pict>
       </w:r>
     </w:p>
     <w:p>
-      <w:bookmarkStart w:id="8" w:name="_Toc397598002"/>
       <w:r>
         <w:t>The design of the interfaces between software and non-human entities are almost the same for every selection of the devices. The drivers which are installed on the computers are the direct link between our program and the devices. Our program is then written to hand certain inputs from the devices as given by the device drivers. We program our interfaces according to what we need to perform in the simulation. Unity is what is being used to setup our programming interface and our main link between our code and the devices.</w:t>
       </w:r>
@@ -3894,74 +3228,62 @@
       </w:r>
     </w:p>
     <w:p>
-      <w:pPr>
-        <w:rPr>
-          <w:u w:val="single"/>
-        </w:rPr>
-      </w:pPr>
-      <w:r>
-        <w:rPr>
-          <w:u w:val="single"/>
-        </w:rPr>
-        <w:t xml:space="preserve">Oculus Rift – Windows </w:t>
-      </w:r>
-      <w:proofErr w:type="spellStart"/>
-      <w:r>
-        <w:rPr>
-          <w:u w:val="single"/>
-        </w:rPr>
-        <w:t>Kinect</w:t>
-      </w:r>
-      <w:proofErr w:type="spellEnd"/>
-    </w:p>
-    <w:p>
-      <w:r>
-        <w:t xml:space="preserve">The inputs for these devices are the motion and movement sensors of the </w:t>
-      </w:r>
-      <w:proofErr w:type="spellStart"/>
-      <w:r>
-        <w:t>Kinect</w:t>
-      </w:r>
-      <w:proofErr w:type="spellEnd"/>
-      <w:r>
-        <w:t xml:space="preserve"> and the head rotation and movement sensors of the Oculus. When the user has put the Oculus Rift headset on they can move their head to move their head in the simulation. If the user is standing in the line of sight of the </w:t>
-      </w:r>
-      <w:proofErr w:type="spellStart"/>
-      <w:r>
-        <w:t>Kinect</w:t>
-      </w:r>
-      <w:proofErr w:type="spellEnd"/>
-      <w:r>
-        <w:t xml:space="preserve"> the user may now move their own body parts with correct results in the simulation to the max extent of the </w:t>
-      </w:r>
-      <w:proofErr w:type="spellStart"/>
-      <w:r>
-        <w:t>Kinect</w:t>
-      </w:r>
-      <w:proofErr w:type="spellEnd"/>
-      <w:r>
-        <w:t xml:space="preserve"> capabilities. </w:t>
-      </w:r>
-    </w:p>
-    <w:p>
-      <w:r>
-        <w:t xml:space="preserve">Some of the finer inputs with the </w:t>
-      </w:r>
-      <w:proofErr w:type="spellStart"/>
-      <w:r>
-        <w:t>Kinect</w:t>
-      </w:r>
-      <w:proofErr w:type="spellEnd"/>
-      <w:r>
-        <w:t xml:space="preserve"> will be using the gesture control that is inbuilt into the </w:t>
-      </w:r>
-      <w:proofErr w:type="spellStart"/>
-      <w:r>
-        <w:t>Kinect</w:t>
-      </w:r>
-      <w:proofErr w:type="spellEnd"/>
-      <w:r>
-        <w:t xml:space="preserve"> sensor. We can use these gestures to give the user some other options as we do not want them walking around the room. We will make use of gestures to move the user forward when they pull with both hands and stop when they push. More gestures may be added in later for more control over the simulation.</w:t>
+      <w:r>
+        <w:t>HUD interface design:</w:t>
+      </w:r>
+      <w:r>
+        <w:rPr>
+          <w:noProof/>
+          <w:lang w:eastAsia="en-AU"/>
+        </w:rPr>
+        <w:t xml:space="preserve"> </w:t>
+      </w:r>
+      <w:r>
+        <w:rPr>
+          <w:noProof/>
+          <w:lang w:eastAsia="en-AU"/>
+        </w:rPr>
+        <w:drawing>
+          <wp:inline distT="0" distB="0" distL="0" distR="0" wp14:anchorId="28069EA2" wp14:editId="21007396">
+            <wp:extent cx="5731510" cy="3223895"/>
+            <wp:effectExtent l="0" t="0" r="2540" b="0"/>
+            <wp:docPr id="8" name="Picture 8"/>
+            <wp:cNvGraphicFramePr>
+              <a:graphicFrameLocks xmlns:a="http://schemas.openxmlformats.org/drawingml/2006/main" noChangeAspect="1"/>
+            </wp:cNvGraphicFramePr>
+            <a:graphic xmlns:a="http://schemas.openxmlformats.org/drawingml/2006/main">
+              <a:graphicData uri="http://schemas.openxmlformats.org/drawingml/2006/picture">
+                <pic:pic xmlns:pic="http://schemas.openxmlformats.org/drawingml/2006/picture">
+                  <pic:nvPicPr>
+                    <pic:cNvPr id="0" name="HUD1.jpg"/>
+                    <pic:cNvPicPr/>
+                  </pic:nvPicPr>
+                  <pic:blipFill>
+                    <a:blip r:embed="rId15" cstate="print">
+                      <a:extLst>
+                        <a:ext uri="{28A0092B-C50C-407E-A947-70E740481C1C}">
+                          <a14:useLocalDpi xmlns:a14="http://schemas.microsoft.com/office/drawing/2010/main" val="0"/>
+                        </a:ext>
+                      </a:extLst>
+                    </a:blip>
+                    <a:stretch>
+                      <a:fillRect/>
+                    </a:stretch>
+                  </pic:blipFill>
+                  <pic:spPr>
+                    <a:xfrm>
+                      <a:off x="0" y="0"/>
+                      <a:ext cx="5731510" cy="3223895"/>
+                    </a:xfrm>
+                    <a:prstGeom prst="rect">
+                      <a:avLst/>
+                    </a:prstGeom>
+                  </pic:spPr>
+                </pic:pic>
+              </a:graphicData>
+            </a:graphic>
+          </wp:inline>
+        </w:drawing>
       </w:r>
     </w:p>
     <w:p>
@@ -3973,8 +3295,133 @@
         <w:lastRenderedPageBreak/>
         <w:drawing>
           <wp:inline distT="0" distB="0" distL="0" distR="0">
-            <wp:extent cx="5731510" cy="3582194"/>
+            <wp:extent cx="5731510" cy="3223895"/>
             <wp:effectExtent l="0" t="0" r="2540" b="0"/>
+            <wp:docPr id="9" name="Picture 9"/>
+            <wp:cNvGraphicFramePr>
+              <a:graphicFrameLocks xmlns:a="http://schemas.openxmlformats.org/drawingml/2006/main" noChangeAspect="1"/>
+            </wp:cNvGraphicFramePr>
+            <a:graphic xmlns:a="http://schemas.openxmlformats.org/drawingml/2006/main">
+              <a:graphicData uri="http://schemas.openxmlformats.org/drawingml/2006/picture">
+                <pic:pic xmlns:pic="http://schemas.openxmlformats.org/drawingml/2006/picture">
+                  <pic:nvPicPr>
+                    <pic:cNvPr id="0" name="HUD2.jpg"/>
+                    <pic:cNvPicPr/>
+                  </pic:nvPicPr>
+                  <pic:blipFill>
+                    <a:blip r:embed="rId16" cstate="print">
+                      <a:extLst>
+                        <a:ext uri="{28A0092B-C50C-407E-A947-70E740481C1C}">
+                          <a14:useLocalDpi xmlns:a14="http://schemas.microsoft.com/office/drawing/2010/main" val="0"/>
+                        </a:ext>
+                      </a:extLst>
+                    </a:blip>
+                    <a:stretch>
+                      <a:fillRect/>
+                    </a:stretch>
+                  </pic:blipFill>
+                  <pic:spPr>
+                    <a:xfrm>
+                      <a:off x="0" y="0"/>
+                      <a:ext cx="5731510" cy="3223895"/>
+                    </a:xfrm>
+                    <a:prstGeom prst="rect">
+                      <a:avLst/>
+                    </a:prstGeom>
+                  </pic:spPr>
+                </pic:pic>
+              </a:graphicData>
+            </a:graphic>
+          </wp:inline>
+        </w:drawing>
+      </w:r>
+    </w:p>
+    <w:p>
+      <w:pPr>
+        <w:rPr>
+          <w:u w:val="single"/>
+        </w:rPr>
+      </w:pPr>
+      <w:r>
+        <w:rPr>
+          <w:u w:val="single"/>
+        </w:rPr>
+        <w:t xml:space="preserve">Oculus Rift – Windows </w:t>
+      </w:r>
+      <w:proofErr w:type="spellStart"/>
+      <w:r>
+        <w:rPr>
+          <w:u w:val="single"/>
+        </w:rPr>
+        <w:t>Kinect</w:t>
+      </w:r>
+      <w:proofErr w:type="spellEnd"/>
+    </w:p>
+    <w:p>
+      <w:r>
+        <w:t xml:space="preserve">The inputs for these devices are the motion and movement sensors of the </w:t>
+      </w:r>
+      <w:proofErr w:type="spellStart"/>
+      <w:r>
+        <w:t>Kinect</w:t>
+      </w:r>
+      <w:proofErr w:type="spellEnd"/>
+      <w:r>
+        <w:t xml:space="preserve"> and the head rotation and movement sensors of the Oculus. When the user has put the Oculus Rift headset on they can move their head to move their head in the simulation. If the user is standing in the line of sight of the </w:t>
+      </w:r>
+      <w:proofErr w:type="spellStart"/>
+      <w:r>
+        <w:t>Kinect</w:t>
+      </w:r>
+      <w:proofErr w:type="spellEnd"/>
+      <w:r>
+        <w:t xml:space="preserve"> the user may now move their own body parts with correct results in the simulation to the max extent of the </w:t>
+      </w:r>
+      <w:proofErr w:type="spellStart"/>
+      <w:r>
+        <w:t>Kinect</w:t>
+      </w:r>
+      <w:proofErr w:type="spellEnd"/>
+      <w:r>
+        <w:t xml:space="preserve"> capabilities. </w:t>
+      </w:r>
+    </w:p>
+    <w:p>
+      <w:r>
+        <w:t xml:space="preserve">Some of the finer inputs with the </w:t>
+      </w:r>
+      <w:proofErr w:type="spellStart"/>
+      <w:r>
+        <w:t>Kinect</w:t>
+      </w:r>
+      <w:proofErr w:type="spellEnd"/>
+      <w:r>
+        <w:t xml:space="preserve"> will be using the gesture control that is inbuilt into the </w:t>
+      </w:r>
+      <w:proofErr w:type="spellStart"/>
+      <w:r>
+        <w:t>Kinect</w:t>
+      </w:r>
+      <w:proofErr w:type="spellEnd"/>
+      <w:r>
+        <w:t xml:space="preserve"> sensor. We can use these gestures to give the user some other options as we do not want them walking around the room. We will make use of gestures to move the user forward when they pull with both hands and stop when they push. More gestures may be added in later for more control over the simulation.</w:t>
+      </w:r>
+      <w:r>
+        <w:rPr>
+          <w:noProof/>
+          <w:lang w:eastAsia="en-AU"/>
+        </w:rPr>
+        <w:t xml:space="preserve"> </w:t>
+      </w:r>
+      <w:r>
+        <w:rPr>
+          <w:noProof/>
+          <w:lang w:eastAsia="en-AU"/>
+        </w:rPr>
+        <w:drawing>
+          <wp:inline distT="0" distB="0" distL="0" distR="0" wp14:anchorId="6F5C7522" wp14:editId="490685D9">
+            <wp:extent cx="4905375" cy="3065858"/>
+            <wp:effectExtent l="0" t="0" r="0" b="1270"/>
             <wp:docPr id="5" name="Picture 5" descr="C:\Users\Hannah\Desktop\ICT313 Project\setup\Documents\Documentation\Design Doc\kinect screen.png"/>
             <wp:cNvGraphicFramePr>
               <a:graphicFrameLocks xmlns:a="http://schemas.openxmlformats.org/drawingml/2006/main" noChangeAspect="1"/>
@@ -3989,7 +3436,7 @@
                     </pic:cNvPicPr>
                   </pic:nvPicPr>
                   <pic:blipFill>
-                    <a:blip r:embed="rId15">
+                    <a:blip r:embed="rId17" cstate="print">
                       <a:extLst>
                         <a:ext uri="{28A0092B-C50C-407E-A947-70E740481C1C}">
                           <a14:useLocalDpi xmlns:a14="http://schemas.microsoft.com/office/drawing/2010/main" val="0"/>
@@ -4004,7 +3451,7 @@
                   <pic:spPr bwMode="auto">
                     <a:xfrm>
                       <a:off x="0" y="0"/>
-                      <a:ext cx="5731510" cy="3582194"/>
+                      <a:ext cx="4906463" cy="3066538"/>
                     </a:xfrm>
                     <a:prstGeom prst="rect">
                       <a:avLst/>
@@ -4021,6 +3468,7 @@
         </w:drawing>
       </w:r>
     </w:p>
+    <w:p/>
     <w:p>
       <w:r>
         <w:t>The Oculus movement follows through with all the combinations.</w:t>
@@ -4076,7 +3524,6 @@
           <w:noProof/>
           <w:lang w:eastAsia="en-AU"/>
         </w:rPr>
-        <w:lastRenderedPageBreak/>
         <w:drawing>
           <wp:inline distT="0" distB="0" distL="0" distR="0">
             <wp:extent cx="2928938" cy="3905250"/>
@@ -4095,7 +3542,7 @@
                     </pic:cNvPicPr>
                   </pic:nvPicPr>
                   <pic:blipFill>
-                    <a:blip r:embed="rId16" cstate="print">
+                    <a:blip r:embed="rId18" cstate="print">
                       <a:extLst>
                         <a:ext uri="{28A0092B-C50C-407E-A947-70E740481C1C}">
                           <a14:useLocalDpi xmlns:a14="http://schemas.microsoft.com/office/drawing/2010/main" val="0"/>
@@ -4133,6 +3580,7 @@
           <w:noProof/>
           <w:lang w:eastAsia="en-AU"/>
         </w:rPr>
+        <w:lastRenderedPageBreak/>
         <w:drawing>
           <wp:inline distT="0" distB="0" distL="0" distR="0">
             <wp:extent cx="5731510" cy="2726437"/>
@@ -4151,7 +3599,7 @@
                     </pic:cNvPicPr>
                   </pic:nvPicPr>
                   <pic:blipFill>
-                    <a:blip r:embed="rId17" cstate="print">
+                    <a:blip r:embed="rId19" cstate="print">
                       <a:extLst>
                         <a:ext uri="{28A0092B-C50C-407E-A947-70E740481C1C}">
                           <a14:useLocalDpi xmlns:a14="http://schemas.microsoft.com/office/drawing/2010/main" val="0"/>
@@ -4220,12 +3668,12 @@
       <w:pPr>
         <w:pStyle w:val="Heading1"/>
       </w:pPr>
-      <w:bookmarkStart w:id="9" w:name="_GoBack"/>
-      <w:bookmarkEnd w:id="9"/>
+      <w:bookmarkStart w:id="8" w:name="_Toc397699133"/>
       <w:r>
         <w:lastRenderedPageBreak/>
         <w:t>References</w:t>
       </w:r>
+      <w:bookmarkEnd w:id="8"/>
     </w:p>
     <w:p>
       <w:r>
@@ -4233,12 +3681,12 @@
           <w:rFonts w:cs="Arial"/>
         </w:rPr>
         <w:pict>
-          <v:shape id="_x0000_i1034" type="#_x0000_t75" style="width:6in;height:7.2pt" o:hrpct="0" o:hr="t">
+          <v:shape id="_x0000_i1036" type="#_x0000_t75" style="width:6in;height:7.2pt" o:hrpct="0" o:hr="t">
             <v:imagedata r:id="rId7" o:title="BD10290_"/>
           </v:shape>
         </w:pict>
       </w:r>
-      <w:hyperlink r:id="rId18" w:history="1">
+      <w:hyperlink r:id="rId20" w:history="1">
         <w:r>
           <w:rPr>
             <w:rStyle w:val="Hyperlink"/>
@@ -4248,7 +3696,7 @@
       </w:hyperlink>
     </w:p>
     <w:p>
-      <w:hyperlink r:id="rId19" w:history="1">
+      <w:hyperlink r:id="rId21" w:history="1">
         <w:r>
           <w:rPr>
             <w:rStyle w:val="Hyperlink"/>
@@ -4258,7 +3706,7 @@
       </w:hyperlink>
     </w:p>
     <w:p>
-      <w:hyperlink r:id="rId20" w:history="1">
+      <w:hyperlink r:id="rId22" w:history="1">
         <w:r>
           <w:rPr>
             <w:rStyle w:val="Hyperlink"/>
@@ -4268,7 +3716,7 @@
       </w:hyperlink>
     </w:p>
     <w:p>
-      <w:hyperlink r:id="rId21" w:history="1">
+      <w:hyperlink r:id="rId23" w:history="1">
         <w:r>
           <w:rPr>
             <w:rStyle w:val="Hyperlink"/>
@@ -4278,7 +3726,7 @@
       </w:hyperlink>
     </w:p>
     <w:p>
-      <w:hyperlink r:id="rId22" w:history="1">
+      <w:hyperlink r:id="rId24" w:history="1">
         <w:r>
           <w:rPr>
             <w:rStyle w:val="Hyperlink"/>
@@ -4288,7 +3736,7 @@
       </w:hyperlink>
     </w:p>
     <w:p>
-      <w:hyperlink r:id="rId23" w:history="1">
+      <w:hyperlink r:id="rId25" w:history="1">
         <w:r>
           <w:rPr>
             <w:rStyle w:val="Hyperlink"/>
@@ -4298,7 +3746,7 @@
       </w:hyperlink>
     </w:p>
     <w:p>
-      <w:hyperlink r:id="rId24" w:history="1">
+      <w:hyperlink r:id="rId26" w:history="1">
         <w:r>
           <w:rPr>
             <w:rStyle w:val="Hyperlink"/>
@@ -4308,7 +3756,7 @@
       </w:hyperlink>
     </w:p>
     <w:p>
-      <w:hyperlink r:id="rId25" w:history="1">
+      <w:hyperlink r:id="rId27" w:history="1">
         <w:r>
           <w:rPr>
             <w:rStyle w:val="Hyperlink"/>
@@ -4318,7 +3766,7 @@
       </w:hyperlink>
     </w:p>
     <w:p>
-      <w:hyperlink r:id="rId26" w:history="1">
+      <w:hyperlink r:id="rId28" w:history="1">
         <w:r>
           <w:rPr>
             <w:rStyle w:val="Hyperlink"/>
@@ -4346,11 +3794,12 @@
       <w:pPr>
         <w:pStyle w:val="Heading1"/>
       </w:pPr>
+      <w:bookmarkStart w:id="9" w:name="_Toc397699134"/>
       <w:r>
         <w:lastRenderedPageBreak/>
         <w:t>Appendices</w:t>
       </w:r>
-      <w:bookmarkEnd w:id="8"/>
+      <w:bookmarkEnd w:id="9"/>
     </w:p>
     <w:p>
       <w:pPr>
@@ -4363,7 +3812,7 @@
           <w:rFonts w:cs="Arial"/>
         </w:rPr>
         <w:pict>
-          <v:shape id="_x0000_i1035" type="#_x0000_t75" style="width:6in;height:7.2pt" o:hrpct="0" o:hr="t">
+          <v:shape id="_x0000_i1037" type="#_x0000_t75" style="width:6in;height:7.2pt" o:hrpct="0" o:hr="t">
             <v:imagedata r:id="rId7" o:title="BD10290_"/>
           </v:shape>
         </w:pict>
@@ -4378,8 +3827,8 @@
       <w:r>
         <w:br w:type="page"/>
       </w:r>
-    </w:p>
-    <w:p>
+      <w:bookmarkStart w:id="10" w:name="_GoBack"/>
+      <w:bookmarkEnd w:id="10"/>
       <w:r>
         <w:lastRenderedPageBreak/>
         <w:t>Appendix A:</w:t>
@@ -4409,7 +3858,7 @@
                     </pic:cNvPicPr>
                   </pic:nvPicPr>
                   <pic:blipFill>
-                    <a:blip r:embed="rId27" cstate="print">
+                    <a:blip r:embed="rId29" cstate="print">
                       <a:extLst>
                         <a:ext uri="{28A0092B-C50C-407E-A947-70E740481C1C}">
                           <a14:useLocalDpi xmlns:a14="http://schemas.microsoft.com/office/drawing/2010/main" val="0"/>
@@ -7740,7 +7189,7 @@
 </file>
 
 <file path=customXml/itemProps1.xml><?xml version="1.0" encoding="utf-8"?>
-<ds:datastoreItem xmlns:ds="http://schemas.openxmlformats.org/officeDocument/2006/customXml" ds:itemID="{D32789C6-55A1-4F7F-83B2-5048A8CCEAB3}">
+<ds:datastoreItem xmlns:ds="http://schemas.openxmlformats.org/officeDocument/2006/customXml" ds:itemID="{DDB1E248-BCC5-45B4-BF89-09C506772001}">
   <ds:schemaRefs>
     <ds:schemaRef ds:uri="http://schemas.openxmlformats.org/officeDocument/2006/bibliography"/>
   </ds:schemaRefs>

</xml_diff>

<commit_message>
Final copy - added screenshot of hydra
</commit_message>
<xml_diff>
--- a/Documents/Documentation/Design Document.docx
+++ b/Documents/Documentation/Design Document.docx
@@ -79,7 +79,7 @@
       <w:pPr>
         <w:pStyle w:val="Heading1"/>
       </w:pPr>
-      <w:bookmarkStart w:id="0" w:name="_Toc397699125"/>
+      <w:bookmarkStart w:id="0" w:name="_Toc397699849"/>
       <w:r>
         <w:lastRenderedPageBreak/>
         <w:t>Title Page</w:t>
@@ -392,7 +392,7 @@
       <w:pPr>
         <w:pStyle w:val="Heading1"/>
       </w:pPr>
-      <w:bookmarkStart w:id="1" w:name="_Toc397699126"/>
+      <w:bookmarkStart w:id="1" w:name="_Toc397699850"/>
       <w:r>
         <w:lastRenderedPageBreak/>
         <w:t>Contents Page</w:t>
@@ -433,6 +433,8 @@
         </w:rPr>
       </w:sdtEndPr>
       <w:sdtContent>
+        <w:bookmarkStart w:id="2" w:name="_GoBack" w:displacedByCustomXml="prev"/>
+        <w:bookmarkEnd w:id="2" w:displacedByCustomXml="prev"/>
         <w:p>
           <w:pPr>
             <w:jc w:val="center"/>
@@ -462,7 +464,7 @@
           <w:r>
             <w:fldChar w:fldCharType="separate"/>
           </w:r>
-          <w:hyperlink w:anchor="_Toc397699125" w:history="1">
+          <w:hyperlink w:anchor="_Toc397699849" w:history="1">
             <w:r>
               <w:rPr>
                 <w:rStyle w:val="Hyperlink"/>
@@ -489,7 +491,7 @@
                 <w:noProof/>
                 <w:webHidden/>
               </w:rPr>
-              <w:instrText xml:space="preserve"> PAGEREF _Toc397699125 \h </w:instrText>
+              <w:instrText xml:space="preserve"> PAGEREF _Toc397699849 \h </w:instrText>
             </w:r>
             <w:r>
               <w:rPr>
@@ -532,7 +534,7 @@
               <w:lang w:eastAsia="en-AU"/>
             </w:rPr>
           </w:pPr>
-          <w:hyperlink w:anchor="_Toc397699126" w:history="1">
+          <w:hyperlink w:anchor="_Toc397699850" w:history="1">
             <w:r>
               <w:rPr>
                 <w:rStyle w:val="Hyperlink"/>
@@ -559,7 +561,7 @@
                 <w:noProof/>
                 <w:webHidden/>
               </w:rPr>
-              <w:instrText xml:space="preserve"> PAGEREF _Toc397699126 \h </w:instrText>
+              <w:instrText xml:space="preserve"> PAGEREF _Toc397699850 \h </w:instrText>
             </w:r>
             <w:r>
               <w:rPr>
@@ -602,7 +604,7 @@
               <w:lang w:eastAsia="en-AU"/>
             </w:rPr>
           </w:pPr>
-          <w:hyperlink w:anchor="_Toc397699127" w:history="1">
+          <w:hyperlink w:anchor="_Toc397699851" w:history="1">
             <w:r>
               <w:rPr>
                 <w:rStyle w:val="Hyperlink"/>
@@ -629,7 +631,7 @@
                 <w:noProof/>
                 <w:webHidden/>
               </w:rPr>
-              <w:instrText xml:space="preserve"> PAGEREF _Toc397699127 \h </w:instrText>
+              <w:instrText xml:space="preserve"> PAGEREF _Toc397699851 \h </w:instrText>
             </w:r>
             <w:r>
               <w:rPr>
@@ -672,7 +674,7 @@
               <w:lang w:eastAsia="en-AU"/>
             </w:rPr>
           </w:pPr>
-          <w:hyperlink w:anchor="_Toc397699128" w:history="1">
+          <w:hyperlink w:anchor="_Toc397699852" w:history="1">
             <w:r>
               <w:rPr>
                 <w:rStyle w:val="Hyperlink"/>
@@ -699,7 +701,7 @@
                 <w:noProof/>
                 <w:webHidden/>
               </w:rPr>
-              <w:instrText xml:space="preserve"> PAGEREF _Toc397699128 \h </w:instrText>
+              <w:instrText xml:space="preserve"> PAGEREF _Toc397699852 \h </w:instrText>
             </w:r>
             <w:r>
               <w:rPr>
@@ -742,7 +744,7 @@
               <w:lang w:eastAsia="en-AU"/>
             </w:rPr>
           </w:pPr>
-          <w:hyperlink w:anchor="_Toc397699129" w:history="1">
+          <w:hyperlink w:anchor="_Toc397699853" w:history="1">
             <w:r>
               <w:rPr>
                 <w:rStyle w:val="Hyperlink"/>
@@ -769,7 +771,7 @@
                 <w:noProof/>
                 <w:webHidden/>
               </w:rPr>
-              <w:instrText xml:space="preserve"> PAGEREF _Toc397699129 \h </w:instrText>
+              <w:instrText xml:space="preserve"> PAGEREF _Toc397699853 \h </w:instrText>
             </w:r>
             <w:r>
               <w:rPr>
@@ -812,7 +814,7 @@
               <w:lang w:eastAsia="en-AU"/>
             </w:rPr>
           </w:pPr>
-          <w:hyperlink w:anchor="_Toc397699130" w:history="1">
+          <w:hyperlink w:anchor="_Toc397699854" w:history="1">
             <w:r>
               <w:rPr>
                 <w:rStyle w:val="Hyperlink"/>
@@ -839,7 +841,7 @@
                 <w:noProof/>
                 <w:webHidden/>
               </w:rPr>
-              <w:instrText xml:space="preserve"> PAGEREF _Toc397699130 \h </w:instrText>
+              <w:instrText xml:space="preserve"> PAGEREF _Toc397699854 \h </w:instrText>
             </w:r>
             <w:r>
               <w:rPr>
@@ -882,7 +884,7 @@
               <w:lang w:eastAsia="en-AU"/>
             </w:rPr>
           </w:pPr>
-          <w:hyperlink w:anchor="_Toc397699131" w:history="1">
+          <w:hyperlink w:anchor="_Toc397699855" w:history="1">
             <w:r>
               <w:rPr>
                 <w:rStyle w:val="Hyperlink"/>
@@ -909,7 +911,7 @@
                 <w:noProof/>
                 <w:webHidden/>
               </w:rPr>
-              <w:instrText xml:space="preserve"> PAGEREF _Toc397699131 \h </w:instrText>
+              <w:instrText xml:space="preserve"> PAGEREF _Toc397699855 \h </w:instrText>
             </w:r>
             <w:r>
               <w:rPr>
@@ -952,7 +954,7 @@
               <w:lang w:eastAsia="en-AU"/>
             </w:rPr>
           </w:pPr>
-          <w:hyperlink w:anchor="_Toc397699132" w:history="1">
+          <w:hyperlink w:anchor="_Toc397699856" w:history="1">
             <w:r>
               <w:rPr>
                 <w:rStyle w:val="Hyperlink"/>
@@ -979,7 +981,7 @@
                 <w:noProof/>
                 <w:webHidden/>
               </w:rPr>
-              <w:instrText xml:space="preserve"> PAGEREF _Toc397699132 \h </w:instrText>
+              <w:instrText xml:space="preserve"> PAGEREF _Toc397699856 \h </w:instrText>
             </w:r>
             <w:r>
               <w:rPr>
@@ -1022,7 +1024,7 @@
               <w:lang w:eastAsia="en-AU"/>
             </w:rPr>
           </w:pPr>
-          <w:hyperlink w:anchor="_Toc397699133" w:history="1">
+          <w:hyperlink w:anchor="_Toc397699857" w:history="1">
             <w:r>
               <w:rPr>
                 <w:rStyle w:val="Hyperlink"/>
@@ -1049,7 +1051,7 @@
                 <w:noProof/>
                 <w:webHidden/>
               </w:rPr>
-              <w:instrText xml:space="preserve"> PAGEREF _Toc397699133 \h </w:instrText>
+              <w:instrText xml:space="preserve"> PAGEREF _Toc397699857 \h </w:instrText>
             </w:r>
             <w:r>
               <w:rPr>
@@ -1092,7 +1094,7 @@
               <w:lang w:eastAsia="en-AU"/>
             </w:rPr>
           </w:pPr>
-          <w:hyperlink w:anchor="_Toc397699134" w:history="1">
+          <w:hyperlink w:anchor="_Toc397699858" w:history="1">
             <w:r>
               <w:rPr>
                 <w:rStyle w:val="Hyperlink"/>
@@ -1119,7 +1121,7 @@
                 <w:noProof/>
                 <w:webHidden/>
               </w:rPr>
-              <w:instrText xml:space="preserve"> PAGEREF _Toc397699134 \h </w:instrText>
+              <w:instrText xml:space="preserve"> PAGEREF _Toc397699858 \h </w:instrText>
             </w:r>
             <w:r>
               <w:rPr>
@@ -1190,12 +1192,12 @@
       <w:pPr>
         <w:pStyle w:val="Heading1"/>
       </w:pPr>
-      <w:bookmarkStart w:id="2" w:name="_Toc397699127"/>
+      <w:bookmarkStart w:id="3" w:name="_Toc397699851"/>
       <w:r>
         <w:lastRenderedPageBreak/>
         <w:t>Executive Summary</w:t>
       </w:r>
-      <w:bookmarkEnd w:id="2"/>
+      <w:bookmarkEnd w:id="3"/>
     </w:p>
     <w:p>
       <w:pPr>
@@ -1265,12 +1267,12 @@
       <w:pPr>
         <w:pStyle w:val="Heading1"/>
       </w:pPr>
-      <w:bookmarkStart w:id="3" w:name="_Toc397699128"/>
+      <w:bookmarkStart w:id="4" w:name="_Toc397699852"/>
       <w:r>
         <w:lastRenderedPageBreak/>
         <w:t>Introduction</w:t>
       </w:r>
-      <w:bookmarkEnd w:id="3"/>
+      <w:bookmarkEnd w:id="4"/>
     </w:p>
     <w:p>
       <w:pPr>
@@ -1821,12 +1823,12 @@
       <w:pPr>
         <w:pStyle w:val="Heading1"/>
       </w:pPr>
-      <w:bookmarkStart w:id="4" w:name="_Toc397699129"/>
+      <w:bookmarkStart w:id="5" w:name="_Toc397699853"/>
       <w:r>
         <w:lastRenderedPageBreak/>
         <w:t>Data Design</w:t>
       </w:r>
-      <w:bookmarkEnd w:id="4"/>
+      <w:bookmarkEnd w:id="5"/>
     </w:p>
     <w:p>
       <w:pPr>
@@ -1851,7 +1853,7 @@
           <v:shape id="_x0000_i1031" type="#_x0000_t75" style="width:354pt;height:316.5pt" o:ole="">
             <v:imagedata r:id="rId10" o:title=""/>
           </v:shape>
-          <o:OLEObject Type="Embed" ProgID="Visio.Drawing.11" ShapeID="_x0000_i1031" DrawAspect="Content" ObjectID="_1471441028" r:id="rId11"/>
+          <o:OLEObject Type="Embed" ProgID="Visio.Drawing.11" ShapeID="_x0000_i1031" DrawAspect="Content" ObjectID="_1471441680" r:id="rId11"/>
         </w:object>
       </w:r>
       <w:r>
@@ -1862,12 +1864,12 @@
       <w:pPr>
         <w:pStyle w:val="Heading1"/>
       </w:pPr>
-      <w:bookmarkStart w:id="5" w:name="_Toc397699130"/>
+      <w:bookmarkStart w:id="6" w:name="_Toc397699854"/>
       <w:r>
         <w:lastRenderedPageBreak/>
         <w:t>Process Design</w:t>
       </w:r>
-      <w:bookmarkEnd w:id="5"/>
+      <w:bookmarkEnd w:id="6"/>
     </w:p>
     <w:p>
       <w:pPr>
@@ -1921,7 +1923,7 @@
           <v:shape id="_x0000_i1033" type="#_x0000_t75" style="width:450.75pt;height:217.5pt" o:ole="">
             <v:imagedata r:id="rId12" o:title=""/>
           </v:shape>
-          <o:OLEObject Type="Embed" ProgID="Visio.Drawing.11" ShapeID="_x0000_i1033" DrawAspect="Content" ObjectID="_1471441029" r:id="rId13"/>
+          <o:OLEObject Type="Embed" ProgID="Visio.Drawing.11" ShapeID="_x0000_i1033" DrawAspect="Content" ObjectID="_1471441681" r:id="rId13"/>
         </w:object>
       </w:r>
     </w:p>
@@ -2549,12 +2551,12 @@
       <w:pPr>
         <w:pStyle w:val="Heading1"/>
       </w:pPr>
-      <w:bookmarkStart w:id="6" w:name="_Toc397699131"/>
+      <w:bookmarkStart w:id="7" w:name="_Toc397699855"/>
       <w:r>
         <w:lastRenderedPageBreak/>
         <w:t>Architecture/Infrastructure Design</w:t>
       </w:r>
-      <w:bookmarkEnd w:id="6"/>
+      <w:bookmarkEnd w:id="7"/>
     </w:p>
     <w:p>
       <w:pPr>
@@ -3143,12 +3145,12 @@
       <w:pPr>
         <w:pStyle w:val="Heading1"/>
       </w:pPr>
-      <w:bookmarkStart w:id="7" w:name="_Toc397699132"/>
+      <w:bookmarkStart w:id="8" w:name="_Toc397699856"/>
       <w:r>
         <w:lastRenderedPageBreak/>
         <w:t>Interface Design</w:t>
       </w:r>
-      <w:bookmarkEnd w:id="7"/>
+      <w:bookmarkEnd w:id="8"/>
     </w:p>
     <w:p>
       <w:pPr>
@@ -3501,29 +3503,79 @@
       </w:r>
     </w:p>
     <w:p>
-      <w:pPr>
-        <w:rPr>
-          <w:u w:val="single"/>
-        </w:rPr>
-      </w:pPr>
-      <w:r>
-        <w:rPr>
-          <w:u w:val="single"/>
-        </w:rPr>
-        <w:t>Oculus Rift – Leap Motion</w:t>
-      </w:r>
-    </w:p>
-    <w:p>
-      <w:r>
-        <w:t>The leap motion is a hand sensor so the user just has to put the Oculus Rift head set on and the leap motion should be attached and ready to receive hand movement information. Some gestures can be recorded to perform certain actions like moving the user forward, stopping and picking items up.</w:t>
-      </w:r>
-    </w:p>
-    <w:p>
       <w:r>
         <w:rPr>
           <w:noProof/>
           <w:lang w:eastAsia="en-AU"/>
         </w:rPr>
+        <w:drawing>
+          <wp:inline distT="0" distB="0" distL="0" distR="0">
+            <wp:extent cx="5731510" cy="4298950"/>
+            <wp:effectExtent l="0" t="0" r="2540" b="6350"/>
+            <wp:docPr id="10" name="Picture 10"/>
+            <wp:cNvGraphicFramePr>
+              <a:graphicFrameLocks xmlns:a="http://schemas.openxmlformats.org/drawingml/2006/main" noChangeAspect="1"/>
+            </wp:cNvGraphicFramePr>
+            <a:graphic xmlns:a="http://schemas.openxmlformats.org/drawingml/2006/main">
+              <a:graphicData uri="http://schemas.openxmlformats.org/drawingml/2006/picture">
+                <pic:pic xmlns:pic="http://schemas.openxmlformats.org/drawingml/2006/picture">
+                  <pic:nvPicPr>
+                    <pic:cNvPr id="0" name="Hydra.jpg"/>
+                    <pic:cNvPicPr/>
+                  </pic:nvPicPr>
+                  <pic:blipFill>
+                    <a:blip r:embed="rId18">
+                      <a:extLst>
+                        <a:ext uri="{28A0092B-C50C-407E-A947-70E740481C1C}">
+                          <a14:useLocalDpi xmlns:a14="http://schemas.microsoft.com/office/drawing/2010/main" val="0"/>
+                        </a:ext>
+                      </a:extLst>
+                    </a:blip>
+                    <a:stretch>
+                      <a:fillRect/>
+                    </a:stretch>
+                  </pic:blipFill>
+                  <pic:spPr>
+                    <a:xfrm>
+                      <a:off x="0" y="0"/>
+                      <a:ext cx="5731510" cy="4298950"/>
+                    </a:xfrm>
+                    <a:prstGeom prst="rect">
+                      <a:avLst/>
+                    </a:prstGeom>
+                  </pic:spPr>
+                </pic:pic>
+              </a:graphicData>
+            </a:graphic>
+          </wp:inline>
+        </w:drawing>
+      </w:r>
+    </w:p>
+    <w:p>
+      <w:pPr>
+        <w:rPr>
+          <w:u w:val="single"/>
+        </w:rPr>
+      </w:pPr>
+      <w:r>
+        <w:rPr>
+          <w:u w:val="single"/>
+        </w:rPr>
+        <w:t>Oculus Rift – Leap Motion</w:t>
+      </w:r>
+    </w:p>
+    <w:p>
+      <w:r>
+        <w:t>The leap motion is a hand sensor so the user just has to put the Oculus Rift head set on and the leap motion should be attached and ready to receive hand movement information. Some gestures can be recorded to perform certain actions like moving the user forward, stopping and picking items up.</w:t>
+      </w:r>
+    </w:p>
+    <w:p>
+      <w:r>
+        <w:rPr>
+          <w:noProof/>
+          <w:lang w:eastAsia="en-AU"/>
+        </w:rPr>
+        <w:lastRenderedPageBreak/>
         <w:drawing>
           <wp:inline distT="0" distB="0" distL="0" distR="0">
             <wp:extent cx="2928938" cy="3905250"/>
@@ -3542,7 +3594,7 @@
                     </pic:cNvPicPr>
                   </pic:nvPicPr>
                   <pic:blipFill>
-                    <a:blip r:embed="rId18" cstate="print">
+                    <a:blip r:embed="rId19" cstate="print">
                       <a:extLst>
                         <a:ext uri="{28A0092B-C50C-407E-A947-70E740481C1C}">
                           <a14:useLocalDpi xmlns:a14="http://schemas.microsoft.com/office/drawing/2010/main" val="0"/>
@@ -3580,7 +3632,6 @@
           <w:noProof/>
           <w:lang w:eastAsia="en-AU"/>
         </w:rPr>
-        <w:lastRenderedPageBreak/>
         <w:drawing>
           <wp:inline distT="0" distB="0" distL="0" distR="0">
             <wp:extent cx="5731510" cy="2726437"/>
@@ -3599,7 +3650,7 @@
                     </pic:cNvPicPr>
                   </pic:nvPicPr>
                   <pic:blipFill>
-                    <a:blip r:embed="rId19" cstate="print">
+                    <a:blip r:embed="rId20" cstate="print">
                       <a:extLst>
                         <a:ext uri="{28A0092B-C50C-407E-A947-70E740481C1C}">
                           <a14:useLocalDpi xmlns:a14="http://schemas.microsoft.com/office/drawing/2010/main" val="0"/>
@@ -3668,12 +3719,12 @@
       <w:pPr>
         <w:pStyle w:val="Heading1"/>
       </w:pPr>
-      <w:bookmarkStart w:id="8" w:name="_Toc397699133"/>
+      <w:bookmarkStart w:id="9" w:name="_Toc397699857"/>
       <w:r>
         <w:lastRenderedPageBreak/>
         <w:t>References</w:t>
       </w:r>
-      <w:bookmarkEnd w:id="8"/>
+      <w:bookmarkEnd w:id="9"/>
     </w:p>
     <w:p>
       <w:r>
@@ -3686,7 +3737,7 @@
           </v:shape>
         </w:pict>
       </w:r>
-      <w:hyperlink r:id="rId20" w:history="1">
+      <w:hyperlink r:id="rId21" w:history="1">
         <w:r>
           <w:rPr>
             <w:rStyle w:val="Hyperlink"/>
@@ -3696,7 +3747,7 @@
       </w:hyperlink>
     </w:p>
     <w:p>
-      <w:hyperlink r:id="rId21" w:history="1">
+      <w:hyperlink r:id="rId22" w:history="1">
         <w:r>
           <w:rPr>
             <w:rStyle w:val="Hyperlink"/>
@@ -3706,7 +3757,7 @@
       </w:hyperlink>
     </w:p>
     <w:p>
-      <w:hyperlink r:id="rId22" w:history="1">
+      <w:hyperlink r:id="rId23" w:history="1">
         <w:r>
           <w:rPr>
             <w:rStyle w:val="Hyperlink"/>
@@ -3716,7 +3767,7 @@
       </w:hyperlink>
     </w:p>
     <w:p>
-      <w:hyperlink r:id="rId23" w:history="1">
+      <w:hyperlink r:id="rId24" w:history="1">
         <w:r>
           <w:rPr>
             <w:rStyle w:val="Hyperlink"/>
@@ -3726,7 +3777,7 @@
       </w:hyperlink>
     </w:p>
     <w:p>
-      <w:hyperlink r:id="rId24" w:history="1">
+      <w:hyperlink r:id="rId25" w:history="1">
         <w:r>
           <w:rPr>
             <w:rStyle w:val="Hyperlink"/>
@@ -3736,7 +3787,7 @@
       </w:hyperlink>
     </w:p>
     <w:p>
-      <w:hyperlink r:id="rId25" w:history="1">
+      <w:hyperlink r:id="rId26" w:history="1">
         <w:r>
           <w:rPr>
             <w:rStyle w:val="Hyperlink"/>
@@ -3746,7 +3797,7 @@
       </w:hyperlink>
     </w:p>
     <w:p>
-      <w:hyperlink r:id="rId26" w:history="1">
+      <w:hyperlink r:id="rId27" w:history="1">
         <w:r>
           <w:rPr>
             <w:rStyle w:val="Hyperlink"/>
@@ -3756,7 +3807,7 @@
       </w:hyperlink>
     </w:p>
     <w:p>
-      <w:hyperlink r:id="rId27" w:history="1">
+      <w:hyperlink r:id="rId28" w:history="1">
         <w:r>
           <w:rPr>
             <w:rStyle w:val="Hyperlink"/>
@@ -3766,7 +3817,7 @@
       </w:hyperlink>
     </w:p>
     <w:p>
-      <w:hyperlink r:id="rId28" w:history="1">
+      <w:hyperlink r:id="rId29" w:history="1">
         <w:r>
           <w:rPr>
             <w:rStyle w:val="Hyperlink"/>
@@ -3794,12 +3845,12 @@
       <w:pPr>
         <w:pStyle w:val="Heading1"/>
       </w:pPr>
-      <w:bookmarkStart w:id="9" w:name="_Toc397699134"/>
+      <w:bookmarkStart w:id="10" w:name="_Toc397699858"/>
       <w:r>
         <w:lastRenderedPageBreak/>
         <w:t>Appendices</w:t>
       </w:r>
-      <w:bookmarkEnd w:id="9"/>
+      <w:bookmarkEnd w:id="10"/>
     </w:p>
     <w:p>
       <w:pPr>
@@ -3827,8 +3878,6 @@
       <w:r>
         <w:br w:type="page"/>
       </w:r>
-      <w:bookmarkStart w:id="10" w:name="_GoBack"/>
-      <w:bookmarkEnd w:id="10"/>
       <w:r>
         <w:lastRenderedPageBreak/>
         <w:t>Appendix A:</w:t>
@@ -3858,7 +3907,7 @@
                     </pic:cNvPicPr>
                   </pic:nvPicPr>
                   <pic:blipFill>
-                    <a:blip r:embed="rId29" cstate="print">
+                    <a:blip r:embed="rId30" cstate="print">
                       <a:extLst>
                         <a:ext uri="{28A0092B-C50C-407E-A947-70E740481C1C}">
                           <a14:useLocalDpi xmlns:a14="http://schemas.microsoft.com/office/drawing/2010/main" val="0"/>
@@ -7189,7 +7238,7 @@
 </file>
 
 <file path=customXml/itemProps1.xml><?xml version="1.0" encoding="utf-8"?>
-<ds:datastoreItem xmlns:ds="http://schemas.openxmlformats.org/officeDocument/2006/customXml" ds:itemID="{DDB1E248-BCC5-45B4-BF89-09C506772001}">
+<ds:datastoreItem xmlns:ds="http://schemas.openxmlformats.org/officeDocument/2006/customXml" ds:itemID="{EF98FD19-2155-4D10-8075-62CDAD4F6A4B}">
   <ds:schemaRefs>
     <ds:schemaRef ds:uri="http://schemas.openxmlformats.org/officeDocument/2006/bibliography"/>
   </ds:schemaRefs>

</xml_diff>

<commit_message>
Design Doco ALMOST DONE OMGZ
It's that "I'm tired time"obv hahahahaufbgudsbuds
</commit_message>
<xml_diff>
--- a/Documents/Documentation/Design Document.docx
+++ b/Documents/Documentation/Design Document.docx
@@ -65,7 +65,7 @@
             <o:lock v:ext="edit" aspectratio="t"/>
           </v:shapetype>
           <v:shape id="_x0000_i1025" type="#_x0000_t75" style="width:6in;height:7.2pt" o:hrpct="0" o:hr="t">
-            <v:imagedata r:id="rId7" o:title="BD10290_"/>
+            <v:imagedata r:id="rId9" o:title="BD10290_"/>
           </v:shape>
         </w:pict>
       </w:r>
@@ -99,7 +99,7 @@
         </w:rPr>
         <w:pict>
           <v:shape id="_x0000_i1026" type="#_x0000_t75" style="width:6in;height:7.2pt" o:hrpct="0" o:hr="t">
-            <v:imagedata r:id="rId7" o:title="BD10290_"/>
+            <v:imagedata r:id="rId9" o:title="BD10290_"/>
           </v:shape>
         </w:pict>
       </w:r>
@@ -341,7 +341,16 @@
         <w:ind w:firstLine="720"/>
       </w:pPr>
       <w:r>
-        <w:t>20/08/2014</w:t>
+        <w:t>5</w:t>
+      </w:r>
+      <w:r>
+        <w:t>/0</w:t>
+      </w:r>
+      <w:r>
+        <w:t>9</w:t>
+      </w:r>
+      <w:r>
+        <w:t>/2014</w:t>
       </w:r>
     </w:p>
     <w:p>
@@ -412,7 +421,7 @@
         </w:rPr>
         <w:pict>
           <v:shape id="_x0000_i1027" type="#_x0000_t75" style="width:6in;height:7.2pt" o:hrpct="0" o:hr="t">
-            <v:imagedata r:id="rId7" o:title="BD10290_"/>
+            <v:imagedata r:id="rId9" o:title="BD10290_"/>
           </v:shape>
         </w:pict>
       </w:r>
@@ -433,8 +442,6 @@
         </w:rPr>
       </w:sdtEndPr>
       <w:sdtContent>
-        <w:bookmarkStart w:id="2" w:name="_GoBack" w:displacedByCustomXml="prev"/>
-        <w:bookmarkEnd w:id="2" w:displacedByCustomXml="prev"/>
         <w:p>
           <w:pPr>
             <w:jc w:val="center"/>
@@ -1192,12 +1199,12 @@
       <w:pPr>
         <w:pStyle w:val="Heading1"/>
       </w:pPr>
-      <w:bookmarkStart w:id="3" w:name="_Toc397699851"/>
+      <w:bookmarkStart w:id="2" w:name="_Toc397699851"/>
       <w:r>
         <w:lastRenderedPageBreak/>
         <w:t>Executive Summary</w:t>
       </w:r>
-      <w:bookmarkEnd w:id="3"/>
+      <w:bookmarkEnd w:id="2"/>
     </w:p>
     <w:p>
       <w:pPr>
@@ -1211,7 +1218,7 @@
         </w:rPr>
         <w:pict>
           <v:shape id="_x0000_i1028" type="#_x0000_t75" style="width:6in;height:7.2pt" o:hrpct="0" o:hr="t">
-            <v:imagedata r:id="rId7" o:title="BD10290_"/>
+            <v:imagedata r:id="rId9" o:title="BD10290_"/>
           </v:shape>
         </w:pict>
       </w:r>
@@ -1267,12 +1274,12 @@
       <w:pPr>
         <w:pStyle w:val="Heading1"/>
       </w:pPr>
-      <w:bookmarkStart w:id="4" w:name="_Toc397699852"/>
+      <w:bookmarkStart w:id="3" w:name="_Toc397699852"/>
       <w:r>
         <w:lastRenderedPageBreak/>
         <w:t>Introduction</w:t>
       </w:r>
-      <w:bookmarkEnd w:id="4"/>
+      <w:bookmarkEnd w:id="3"/>
     </w:p>
     <w:p>
       <w:pPr>
@@ -1286,7 +1293,7 @@
         </w:rPr>
         <w:pict>
           <v:shape id="_x0000_i1029" type="#_x0000_t75" style="width:6in;height:7.2pt" o:hrpct="0" o:hr="t">
-            <v:imagedata r:id="rId7" o:title="BD10290_"/>
+            <v:imagedata r:id="rId9" o:title="BD10290_"/>
           </v:shape>
         </w:pict>
       </w:r>
@@ -1713,7 +1720,7 @@
                     </pic:cNvPicPr>
                   </pic:nvPicPr>
                   <pic:blipFill>
-                    <a:blip r:embed="rId8">
+                    <a:blip r:embed="rId10">
                       <a:extLst>
                         <a:ext uri="{28A0092B-C50C-407E-A947-70E740481C1C}">
                           <a14:useLocalDpi xmlns:a14="http://schemas.microsoft.com/office/drawing/2010/main" val="0"/>
@@ -1772,7 +1779,7 @@
                     </pic:cNvPicPr>
                   </pic:nvPicPr>
                   <pic:blipFill>
-                    <a:blip r:embed="rId9">
+                    <a:blip r:embed="rId11">
                       <a:extLst>
                         <a:ext uri="{28A0092B-C50C-407E-A947-70E740481C1C}">
                           <a14:useLocalDpi xmlns:a14="http://schemas.microsoft.com/office/drawing/2010/main" val="0"/>
@@ -1823,12 +1830,12 @@
       <w:pPr>
         <w:pStyle w:val="Heading1"/>
       </w:pPr>
-      <w:bookmarkStart w:id="5" w:name="_Toc397699853"/>
+      <w:bookmarkStart w:id="4" w:name="_Toc397699853"/>
       <w:r>
         <w:lastRenderedPageBreak/>
         <w:t>Data Design</w:t>
       </w:r>
-      <w:bookmarkEnd w:id="5"/>
+      <w:bookmarkEnd w:id="4"/>
     </w:p>
     <w:p>
       <w:pPr>
@@ -1842,7 +1849,7 @@
         </w:rPr>
         <w:pict>
           <v:shape id="_x0000_i1030" type="#_x0000_t75" style="width:6in;height:7.2pt" o:hrpct="0" o:hr="t">
-            <v:imagedata r:id="rId7" o:title="BD10290_"/>
+            <v:imagedata r:id="rId9" o:title="BD10290_"/>
           </v:shape>
         </w:pict>
       </w:r>
@@ -1851,9 +1858,9 @@
       <w:r>
         <w:object w:dxaOrig="5851" w:dyaOrig="7418">
           <v:shape id="_x0000_i1031" type="#_x0000_t75" style="width:354pt;height:316.5pt" o:ole="">
-            <v:imagedata r:id="rId10" o:title=""/>
+            <v:imagedata r:id="rId12" o:title=""/>
           </v:shape>
-          <o:OLEObject Type="Embed" ProgID="Visio.Drawing.11" ShapeID="_x0000_i1031" DrawAspect="Content" ObjectID="_1471441680" r:id="rId11"/>
+          <o:OLEObject Type="Embed" ProgID="Visio.Drawing.11" ShapeID="_x0000_i1031" DrawAspect="Content" ObjectID="_1471445358" r:id="rId13"/>
         </w:object>
       </w:r>
       <w:r>
@@ -1864,12 +1871,12 @@
       <w:pPr>
         <w:pStyle w:val="Heading1"/>
       </w:pPr>
-      <w:bookmarkStart w:id="6" w:name="_Toc397699854"/>
+      <w:bookmarkStart w:id="5" w:name="_Toc397699854"/>
       <w:r>
         <w:lastRenderedPageBreak/>
         <w:t>Process Design</w:t>
       </w:r>
-      <w:bookmarkEnd w:id="6"/>
+      <w:bookmarkEnd w:id="5"/>
     </w:p>
     <w:p>
       <w:pPr>
@@ -1883,7 +1890,7 @@
         </w:rPr>
         <w:pict>
           <v:shape id="_x0000_i1032" type="#_x0000_t75" style="width:6in;height:7.2pt" o:hrpct="0" o:hr="t">
-            <v:imagedata r:id="rId7" o:title="BD10290_"/>
+            <v:imagedata r:id="rId9" o:title="BD10290_"/>
           </v:shape>
         </w:pict>
       </w:r>
@@ -1921,9 +1928,9 @@
       <w:r>
         <w:object w:dxaOrig="16785" w:dyaOrig="6690">
           <v:shape id="_x0000_i1033" type="#_x0000_t75" style="width:450.75pt;height:217.5pt" o:ole="">
-            <v:imagedata r:id="rId12" o:title=""/>
+            <v:imagedata r:id="rId14" o:title=""/>
           </v:shape>
-          <o:OLEObject Type="Embed" ProgID="Visio.Drawing.11" ShapeID="_x0000_i1033" DrawAspect="Content" ObjectID="_1471441681" r:id="rId13"/>
+          <o:OLEObject Type="Embed" ProgID="Visio.Drawing.11" ShapeID="_x0000_i1033" DrawAspect="Content" ObjectID="_1471445359" r:id="rId15"/>
         </w:object>
       </w:r>
     </w:p>
@@ -2551,12 +2558,12 @@
       <w:pPr>
         <w:pStyle w:val="Heading1"/>
       </w:pPr>
-      <w:bookmarkStart w:id="7" w:name="_Toc397699855"/>
+      <w:bookmarkStart w:id="6" w:name="_Toc397699855"/>
       <w:r>
         <w:lastRenderedPageBreak/>
         <w:t>Architecture/Infrastructure Design</w:t>
       </w:r>
-      <w:bookmarkEnd w:id="7"/>
+      <w:bookmarkEnd w:id="6"/>
     </w:p>
     <w:p>
       <w:pPr>
@@ -2570,7 +2577,7 @@
         </w:rPr>
         <w:pict>
           <v:shape id="_x0000_i1034" type="#_x0000_t75" style="width:6in;height:7.2pt" o:hrpct="0" o:hr="t">
-            <v:imagedata r:id="rId7" o:title="BD10290_"/>
+            <v:imagedata r:id="rId9" o:title="BD10290_"/>
           </v:shape>
         </w:pict>
       </w:r>
@@ -2660,7 +2667,7 @@
                     </pic:cNvPicPr>
                   </pic:nvPicPr>
                   <pic:blipFill>
-                    <a:blip r:embed="rId14">
+                    <a:blip r:embed="rId16">
                       <a:extLst>
                         <a:ext uri="{28A0092B-C50C-407E-A947-70E740481C1C}">
                           <a14:useLocalDpi xmlns:a14="http://schemas.microsoft.com/office/drawing/2010/main" val="0"/>
@@ -3145,12 +3152,12 @@
       <w:pPr>
         <w:pStyle w:val="Heading1"/>
       </w:pPr>
-      <w:bookmarkStart w:id="8" w:name="_Toc397699856"/>
+      <w:bookmarkStart w:id="7" w:name="_Toc397699856"/>
       <w:r>
         <w:lastRenderedPageBreak/>
         <w:t>Interface Design</w:t>
       </w:r>
-      <w:bookmarkEnd w:id="8"/>
+      <w:bookmarkEnd w:id="7"/>
     </w:p>
     <w:p>
       <w:pPr>
@@ -3164,7 +3171,7 @@
         </w:rPr>
         <w:pict>
           <v:shape id="_x0000_i1035" type="#_x0000_t75" style="width:6in;height:7.2pt" o:hrpct="0" o:hr="t">
-            <v:imagedata r:id="rId7" o:title="BD10290_"/>
+            <v:imagedata r:id="rId9" o:title="BD10290_"/>
           </v:shape>
         </w:pict>
       </w:r>
@@ -3230,26 +3237,32 @@
       </w:r>
     </w:p>
     <w:p>
-      <w:r>
-        <w:t>HUD interface design:</w:t>
-      </w:r>
-      <w:r>
+      <w:pPr>
         <w:rPr>
           <w:noProof/>
           <w:lang w:eastAsia="en-AU"/>
         </w:rPr>
-        <w:t xml:space="preserve"> </w:t>
+      </w:pPr>
+      <w:r>
+        <w:t>HUD interface design:</w:t>
       </w:r>
       <w:r>
         <w:rPr>
           <w:noProof/>
           <w:lang w:eastAsia="en-AU"/>
         </w:rPr>
+        <w:t xml:space="preserve"> </w:t>
+      </w:r>
+      <w:r>
+        <w:rPr>
+          <w:noProof/>
+          <w:lang w:eastAsia="en-AU"/>
+        </w:rPr>
         <w:drawing>
-          <wp:inline distT="0" distB="0" distL="0" distR="0" wp14:anchorId="28069EA2" wp14:editId="21007396">
-            <wp:extent cx="5731510" cy="3223895"/>
-            <wp:effectExtent l="0" t="0" r="2540" b="0"/>
-            <wp:docPr id="8" name="Picture 8"/>
+          <wp:inline distT="0" distB="0" distL="0" distR="0">
+            <wp:extent cx="5734050" cy="3225323"/>
+            <wp:effectExtent l="0" t="0" r="0" b="0"/>
+            <wp:docPr id="11" name="Picture 11"/>
             <wp:cNvGraphicFramePr>
               <a:graphicFrameLocks xmlns:a="http://schemas.openxmlformats.org/drawingml/2006/main" noChangeAspect="1"/>
             </wp:cNvGraphicFramePr>
@@ -3257,11 +3270,61 @@
               <a:graphicData uri="http://schemas.openxmlformats.org/drawingml/2006/picture">
                 <pic:pic xmlns:pic="http://schemas.openxmlformats.org/drawingml/2006/picture">
                   <pic:nvPicPr>
-                    <pic:cNvPr id="0" name="HUD1.jpg"/>
+                    <pic:cNvPr id="0" name="10662987_843811805643416_1923543350_o.jpg"/>
                     <pic:cNvPicPr/>
                   </pic:nvPicPr>
                   <pic:blipFill>
-                    <a:blip r:embed="rId15" cstate="print">
+                    <a:blip r:embed="rId17" cstate="print">
+                      <a:extLst>
+                        <a:ext uri="{28A0092B-C50C-407E-A947-70E740481C1C}">
+                          <a14:useLocalDpi xmlns:a14="http://schemas.microsoft.com/office/drawing/2010/main" val="0"/>
+                        </a:ext>
+                      </a:extLst>
+                    </a:blip>
+                    <a:stretch>
+                      <a:fillRect/>
+                    </a:stretch>
+                  </pic:blipFill>
+                  <pic:spPr>
+                    <a:xfrm>
+                      <a:off x="0" y="0"/>
+                      <a:ext cx="5741967" cy="3229776"/>
+                    </a:xfrm>
+                    <a:prstGeom prst="rect">
+                      <a:avLst/>
+                    </a:prstGeom>
+                  </pic:spPr>
+                </pic:pic>
+              </a:graphicData>
+            </a:graphic>
+          </wp:inline>
+        </w:drawing>
+      </w:r>
+    </w:p>
+    <w:p>
+      <w:r>
+        <w:rPr>
+          <w:noProof/>
+          <w:lang w:eastAsia="en-AU"/>
+        </w:rPr>
+        <w:lastRenderedPageBreak/>
+        <w:drawing>
+          <wp:inline distT="0" distB="0" distL="0" distR="0">
+            <wp:extent cx="5731510" cy="3223895"/>
+            <wp:effectExtent l="0" t="0" r="2540" b="0"/>
+            <wp:docPr id="12" name="Picture 12"/>
+            <wp:cNvGraphicFramePr>
+              <a:graphicFrameLocks xmlns:a="http://schemas.openxmlformats.org/drawingml/2006/main" noChangeAspect="1"/>
+            </wp:cNvGraphicFramePr>
+            <a:graphic xmlns:a="http://schemas.openxmlformats.org/drawingml/2006/main">
+              <a:graphicData uri="http://schemas.openxmlformats.org/drawingml/2006/picture">
+                <pic:pic xmlns:pic="http://schemas.openxmlformats.org/drawingml/2006/picture">
+                  <pic:nvPicPr>
+                    <pic:cNvPr id="0" name="HUD3.jpg"/>
+                    <pic:cNvPicPr/>
+                  </pic:nvPicPr>
+                  <pic:blipFill>
+                    <a:blip r:embed="rId18" cstate="print">
                       <a:extLst>
                         <a:ext uri="{28A0092B-C50C-407E-A947-70E740481C1C}">
                           <a14:useLocalDpi xmlns:a14="http://schemas.microsoft.com/office/drawing/2010/main" val="0"/>
@@ -3287,56 +3350,8 @@
           </wp:inline>
         </w:drawing>
       </w:r>
-    </w:p>
-    <w:p>
-      <w:r>
-        <w:rPr>
-          <w:noProof/>
-          <w:lang w:eastAsia="en-AU"/>
-        </w:rPr>
-        <w:lastRenderedPageBreak/>
-        <w:drawing>
-          <wp:inline distT="0" distB="0" distL="0" distR="0">
-            <wp:extent cx="5731510" cy="3223895"/>
-            <wp:effectExtent l="0" t="0" r="2540" b="0"/>
-            <wp:docPr id="9" name="Picture 9"/>
-            <wp:cNvGraphicFramePr>
-              <a:graphicFrameLocks xmlns:a="http://schemas.openxmlformats.org/drawingml/2006/main" noChangeAspect="1"/>
-            </wp:cNvGraphicFramePr>
-            <a:graphic xmlns:a="http://schemas.openxmlformats.org/drawingml/2006/main">
-              <a:graphicData uri="http://schemas.openxmlformats.org/drawingml/2006/picture">
-                <pic:pic xmlns:pic="http://schemas.openxmlformats.org/drawingml/2006/picture">
-                  <pic:nvPicPr>
-                    <pic:cNvPr id="0" name="HUD2.jpg"/>
-                    <pic:cNvPicPr/>
-                  </pic:nvPicPr>
-                  <pic:blipFill>
-                    <a:blip r:embed="rId16" cstate="print">
-                      <a:extLst>
-                        <a:ext uri="{28A0092B-C50C-407E-A947-70E740481C1C}">
-                          <a14:useLocalDpi xmlns:a14="http://schemas.microsoft.com/office/drawing/2010/main" val="0"/>
-                        </a:ext>
-                      </a:extLst>
-                    </a:blip>
-                    <a:stretch>
-                      <a:fillRect/>
-                    </a:stretch>
-                  </pic:blipFill>
-                  <pic:spPr>
-                    <a:xfrm>
-                      <a:off x="0" y="0"/>
-                      <a:ext cx="5731510" cy="3223895"/>
-                    </a:xfrm>
-                    <a:prstGeom prst="rect">
-                      <a:avLst/>
-                    </a:prstGeom>
-                  </pic:spPr>
-                </pic:pic>
-              </a:graphicData>
-            </a:graphic>
-          </wp:inline>
-        </w:drawing>
-      </w:r>
+      <w:bookmarkStart w:id="8" w:name="_GoBack"/>
+      <w:bookmarkEnd w:id="8"/>
     </w:p>
     <w:p>
       <w:pPr>
@@ -3438,7 +3453,7 @@
                     </pic:cNvPicPr>
                   </pic:nvPicPr>
                   <pic:blipFill>
-                    <a:blip r:embed="rId17" cstate="print">
+                    <a:blip r:embed="rId19" cstate="print">
                       <a:extLst>
                         <a:ext uri="{28A0092B-C50C-407E-A947-70E740481C1C}">
                           <a14:useLocalDpi xmlns:a14="http://schemas.microsoft.com/office/drawing/2010/main" val="0"/>
@@ -3524,7 +3539,7 @@
                     <pic:cNvPicPr/>
                   </pic:nvPicPr>
                   <pic:blipFill>
-                    <a:blip r:embed="rId18">
+                    <a:blip r:embed="rId20">
                       <a:extLst>
                         <a:ext uri="{28A0092B-C50C-407E-A947-70E740481C1C}">
                           <a14:useLocalDpi xmlns:a14="http://schemas.microsoft.com/office/drawing/2010/main" val="0"/>
@@ -3594,7 +3609,7 @@
                     </pic:cNvPicPr>
                   </pic:nvPicPr>
                   <pic:blipFill>
-                    <a:blip r:embed="rId19" cstate="print">
+                    <a:blip r:embed="rId21" cstate="print">
                       <a:extLst>
                         <a:ext uri="{28A0092B-C50C-407E-A947-70E740481C1C}">
                           <a14:useLocalDpi xmlns:a14="http://schemas.microsoft.com/office/drawing/2010/main" val="0"/>
@@ -3650,7 +3665,7 @@
                     </pic:cNvPicPr>
                   </pic:nvPicPr>
                   <pic:blipFill>
-                    <a:blip r:embed="rId20" cstate="print">
+                    <a:blip r:embed="rId22" cstate="print">
                       <a:extLst>
                         <a:ext uri="{28A0092B-C50C-407E-A947-70E740481C1C}">
                           <a14:useLocalDpi xmlns:a14="http://schemas.microsoft.com/office/drawing/2010/main" val="0"/>
@@ -3733,11 +3748,11 @@
         </w:rPr>
         <w:pict>
           <v:shape id="_x0000_i1036" type="#_x0000_t75" style="width:6in;height:7.2pt" o:hrpct="0" o:hr="t">
-            <v:imagedata r:id="rId7" o:title="BD10290_"/>
+            <v:imagedata r:id="rId9" o:title="BD10290_"/>
           </v:shape>
         </w:pict>
       </w:r>
-      <w:hyperlink r:id="rId21" w:history="1">
+      <w:hyperlink r:id="rId23" w:history="1">
         <w:r>
           <w:rPr>
             <w:rStyle w:val="Hyperlink"/>
@@ -3747,7 +3762,7 @@
       </w:hyperlink>
     </w:p>
     <w:p>
-      <w:hyperlink r:id="rId22" w:history="1">
+      <w:hyperlink r:id="rId24" w:history="1">
         <w:r>
           <w:rPr>
             <w:rStyle w:val="Hyperlink"/>
@@ -3757,7 +3772,7 @@
       </w:hyperlink>
     </w:p>
     <w:p>
-      <w:hyperlink r:id="rId23" w:history="1">
+      <w:hyperlink r:id="rId25" w:history="1">
         <w:r>
           <w:rPr>
             <w:rStyle w:val="Hyperlink"/>
@@ -3767,7 +3782,7 @@
       </w:hyperlink>
     </w:p>
     <w:p>
-      <w:hyperlink r:id="rId24" w:history="1">
+      <w:hyperlink r:id="rId26" w:history="1">
         <w:r>
           <w:rPr>
             <w:rStyle w:val="Hyperlink"/>
@@ -3777,7 +3792,7 @@
       </w:hyperlink>
     </w:p>
     <w:p>
-      <w:hyperlink r:id="rId25" w:history="1">
+      <w:hyperlink r:id="rId27" w:history="1">
         <w:r>
           <w:rPr>
             <w:rStyle w:val="Hyperlink"/>
@@ -3787,7 +3802,7 @@
       </w:hyperlink>
     </w:p>
     <w:p>
-      <w:hyperlink r:id="rId26" w:history="1">
+      <w:hyperlink r:id="rId28" w:history="1">
         <w:r>
           <w:rPr>
             <w:rStyle w:val="Hyperlink"/>
@@ -3797,7 +3812,7 @@
       </w:hyperlink>
     </w:p>
     <w:p>
-      <w:hyperlink r:id="rId27" w:history="1">
+      <w:hyperlink r:id="rId29" w:history="1">
         <w:r>
           <w:rPr>
             <w:rStyle w:val="Hyperlink"/>
@@ -3807,7 +3822,7 @@
       </w:hyperlink>
     </w:p>
     <w:p>
-      <w:hyperlink r:id="rId28" w:history="1">
+      <w:hyperlink r:id="rId30" w:history="1">
         <w:r>
           <w:rPr>
             <w:rStyle w:val="Hyperlink"/>
@@ -3817,7 +3832,7 @@
       </w:hyperlink>
     </w:p>
     <w:p>
-      <w:hyperlink r:id="rId29" w:history="1">
+      <w:hyperlink r:id="rId31" w:history="1">
         <w:r>
           <w:rPr>
             <w:rStyle w:val="Hyperlink"/>
@@ -3864,7 +3879,7 @@
         </w:rPr>
         <w:pict>
           <v:shape id="_x0000_i1037" type="#_x0000_t75" style="width:6in;height:7.2pt" o:hrpct="0" o:hr="t">
-            <v:imagedata r:id="rId7" o:title="BD10290_"/>
+            <v:imagedata r:id="rId9" o:title="BD10290_"/>
           </v:shape>
         </w:pict>
       </w:r>
@@ -3907,7 +3922,7 @@
                     </pic:cNvPicPr>
                   </pic:nvPicPr>
                   <pic:blipFill>
-                    <a:blip r:embed="rId30" cstate="print">
+                    <a:blip r:embed="rId32" cstate="print">
                       <a:extLst>
                         <a:ext uri="{28A0092B-C50C-407E-A947-70E740481C1C}">
                           <a14:useLocalDpi xmlns:a14="http://schemas.microsoft.com/office/drawing/2010/main" val="0"/>
@@ -3940,6 +3955,7 @@
       </w:r>
     </w:p>
     <w:sectPr>
+      <w:footerReference w:type="default" r:id="rId33"/>
       <w:pgSz w:w="11906" w:h="16838"/>
       <w:pgMar w:top="1440" w:right="1440" w:bottom="1440" w:left="1440" w:header="708" w:footer="708" w:gutter="0"/>
       <w:cols w:space="708"/>
@@ -3947,6 +3963,108 @@
     </w:sectPr>
   </w:body>
 </w:document>
+</file>
+
+<file path=word/endnotes.xml><?xml version="1.0" encoding="utf-8"?>
+<w:endnotes xmlns:wpc="http://schemas.microsoft.com/office/word/2010/wordprocessingCanvas" xmlns:mc="http://schemas.openxmlformats.org/markup-compatibility/2006" xmlns:o="urn:schemas-microsoft-com:office:office" xmlns:r="http://schemas.openxmlformats.org/officeDocument/2006/relationships" xmlns:m="http://schemas.openxmlformats.org/officeDocument/2006/math" xmlns:v="urn:schemas-microsoft-com:vml" xmlns:wp14="http://schemas.microsoft.com/office/word/2010/wordprocessingDrawing" xmlns:wp="http://schemas.openxmlformats.org/drawingml/2006/wordprocessingDrawing" xmlns:w10="urn:schemas-microsoft-com:office:word" xmlns:w="http://schemas.openxmlformats.org/wordprocessingml/2006/main" xmlns:w14="http://schemas.microsoft.com/office/word/2010/wordml" xmlns:wpg="http://schemas.microsoft.com/office/word/2010/wordprocessingGroup" xmlns:wpi="http://schemas.microsoft.com/office/word/2010/wordprocessingInk" xmlns:wne="http://schemas.microsoft.com/office/word/2006/wordml" xmlns:wps="http://schemas.microsoft.com/office/word/2010/wordprocessingShape" mc:Ignorable="w14 wp14">
+  <w:endnote w:type="separator" w:id="-1">
+    <w:p>
+      <w:pPr>
+        <w:spacing w:after="0" w:line="240" w:lineRule="auto"/>
+      </w:pPr>
+      <w:r>
+        <w:separator/>
+      </w:r>
+    </w:p>
+  </w:endnote>
+  <w:endnote w:type="continuationSeparator" w:id="0">
+    <w:p>
+      <w:pPr>
+        <w:spacing w:after="0" w:line="240" w:lineRule="auto"/>
+      </w:pPr>
+      <w:r>
+        <w:continuationSeparator/>
+      </w:r>
+    </w:p>
+  </w:endnote>
+</w:endnotes>
+</file>
+
+<file path=word/footer1.xml><?xml version="1.0" encoding="utf-8"?>
+<w:ftr xmlns:wpc="http://schemas.microsoft.com/office/word/2010/wordprocessingCanvas" xmlns:mc="http://schemas.openxmlformats.org/markup-compatibility/2006" xmlns:o="urn:schemas-microsoft-com:office:office" xmlns:r="http://schemas.openxmlformats.org/officeDocument/2006/relationships" xmlns:m="http://schemas.openxmlformats.org/officeDocument/2006/math" xmlns:v="urn:schemas-microsoft-com:vml" xmlns:wp14="http://schemas.microsoft.com/office/word/2010/wordprocessingDrawing" xmlns:wp="http://schemas.openxmlformats.org/drawingml/2006/wordprocessingDrawing" xmlns:w10="urn:schemas-microsoft-com:office:word" xmlns:w="http://schemas.openxmlformats.org/wordprocessingml/2006/main" xmlns:w14="http://schemas.microsoft.com/office/word/2010/wordml" xmlns:wpg="http://schemas.microsoft.com/office/word/2010/wordprocessingGroup" xmlns:wpi="http://schemas.microsoft.com/office/word/2010/wordprocessingInk" xmlns:wne="http://schemas.microsoft.com/office/word/2006/wordml" xmlns:wps="http://schemas.microsoft.com/office/word/2010/wordprocessingShape" mc:Ignorable="w14 wp14">
+  <w:sdt>
+    <w:sdtPr>
+      <w:id w:val="-1458022696"/>
+      <w:docPartObj>
+        <w:docPartGallery w:val="Page Numbers (Bottom of Page)"/>
+        <w:docPartUnique/>
+      </w:docPartObj>
+    </w:sdtPr>
+    <w:sdtEndPr>
+      <w:rPr>
+        <w:noProof/>
+      </w:rPr>
+    </w:sdtEndPr>
+    <w:sdtContent>
+      <w:p>
+        <w:pPr>
+          <w:pStyle w:val="Footer"/>
+        </w:pPr>
+        <w:r>
+          <w:fldChar w:fldCharType="begin"/>
+        </w:r>
+        <w:r>
+          <w:instrText xml:space="preserve"> PAGE   \* MERGEFORMAT </w:instrText>
+        </w:r>
+        <w:r>
+          <w:fldChar w:fldCharType="separate"/>
+        </w:r>
+        <w:r>
+          <w:rPr>
+            <w:noProof/>
+          </w:rPr>
+          <w:t>15</w:t>
+        </w:r>
+        <w:r>
+          <w:rPr>
+            <w:noProof/>
+          </w:rPr>
+          <w:fldChar w:fldCharType="end"/>
+        </w:r>
+      </w:p>
+    </w:sdtContent>
+  </w:sdt>
+  <w:p>
+    <w:pPr>
+      <w:pStyle w:val="Footer"/>
+    </w:pPr>
+  </w:p>
+</w:ftr>
+</file>
+
+<file path=word/footnotes.xml><?xml version="1.0" encoding="utf-8"?>
+<w:footnotes xmlns:wpc="http://schemas.microsoft.com/office/word/2010/wordprocessingCanvas" xmlns:mc="http://schemas.openxmlformats.org/markup-compatibility/2006" xmlns:o="urn:schemas-microsoft-com:office:office" xmlns:r="http://schemas.openxmlformats.org/officeDocument/2006/relationships" xmlns:m="http://schemas.openxmlformats.org/officeDocument/2006/math" xmlns:v="urn:schemas-microsoft-com:vml" xmlns:wp14="http://schemas.microsoft.com/office/word/2010/wordprocessingDrawing" xmlns:wp="http://schemas.openxmlformats.org/drawingml/2006/wordprocessingDrawing" xmlns:w10="urn:schemas-microsoft-com:office:word" xmlns:w="http://schemas.openxmlformats.org/wordprocessingml/2006/main" xmlns:w14="http://schemas.microsoft.com/office/word/2010/wordml" xmlns:wpg="http://schemas.microsoft.com/office/word/2010/wordprocessingGroup" xmlns:wpi="http://schemas.microsoft.com/office/word/2010/wordprocessingInk" xmlns:wne="http://schemas.microsoft.com/office/word/2006/wordml" xmlns:wps="http://schemas.microsoft.com/office/word/2010/wordprocessingShape" mc:Ignorable="w14 wp14">
+  <w:footnote w:type="separator" w:id="-1">
+    <w:p>
+      <w:pPr>
+        <w:spacing w:after="0" w:line="240" w:lineRule="auto"/>
+      </w:pPr>
+      <w:r>
+        <w:separator/>
+      </w:r>
+    </w:p>
+  </w:footnote>
+  <w:footnote w:type="continuationSeparator" w:id="0">
+    <w:p>
+      <w:pPr>
+        <w:spacing w:after="0" w:line="240" w:lineRule="auto"/>
+      </w:pPr>
+      <w:r>
+        <w:continuationSeparator/>
+      </w:r>
+    </w:p>
+  </w:footnote>
+</w:footnotes>
 </file>
 
 <file path=word/numbering.xml><?xml version="1.0" encoding="utf-8"?>
@@ -6620,6 +6738,50 @@
       <w:contextualSpacing/>
     </w:pPr>
   </w:style>
+  <w:style w:type="paragraph" w:styleId="Header">
+    <w:name w:val="header"/>
+    <w:basedOn w:val="Normal"/>
+    <w:link w:val="HeaderChar"/>
+    <w:uiPriority w:val="99"/>
+    <w:unhideWhenUsed/>
+    <w:rsid w:val="00665281"/>
+    <w:pPr>
+      <w:tabs>
+        <w:tab w:val="center" w:pos="4513"/>
+        <w:tab w:val="right" w:pos="9026"/>
+      </w:tabs>
+      <w:spacing w:after="0" w:line="240" w:lineRule="auto"/>
+    </w:pPr>
+  </w:style>
+  <w:style w:type="character" w:customStyle="1" w:styleId="HeaderChar">
+    <w:name w:val="Header Char"/>
+    <w:basedOn w:val="DefaultParagraphFont"/>
+    <w:link w:val="Header"/>
+    <w:uiPriority w:val="99"/>
+    <w:rsid w:val="00665281"/>
+  </w:style>
+  <w:style w:type="paragraph" w:styleId="Footer">
+    <w:name w:val="footer"/>
+    <w:basedOn w:val="Normal"/>
+    <w:link w:val="FooterChar"/>
+    <w:uiPriority w:val="99"/>
+    <w:unhideWhenUsed/>
+    <w:rsid w:val="00665281"/>
+    <w:pPr>
+      <w:tabs>
+        <w:tab w:val="center" w:pos="4513"/>
+        <w:tab w:val="right" w:pos="9026"/>
+      </w:tabs>
+      <w:spacing w:after="0" w:line="240" w:lineRule="auto"/>
+    </w:pPr>
+  </w:style>
+  <w:style w:type="character" w:customStyle="1" w:styleId="FooterChar">
+    <w:name w:val="Footer Char"/>
+    <w:basedOn w:val="DefaultParagraphFont"/>
+    <w:link w:val="Footer"/>
+    <w:uiPriority w:val="99"/>
+    <w:rsid w:val="00665281"/>
+  </w:style>
 </w:styles>
 </file>
 
@@ -6945,6 +7107,50 @@
       <w:contextualSpacing/>
     </w:pPr>
   </w:style>
+  <w:style w:type="paragraph" w:styleId="Header">
+    <w:name w:val="header"/>
+    <w:basedOn w:val="Normal"/>
+    <w:link w:val="HeaderChar"/>
+    <w:uiPriority w:val="99"/>
+    <w:unhideWhenUsed/>
+    <w:rsid w:val="00665281"/>
+    <w:pPr>
+      <w:tabs>
+        <w:tab w:val="center" w:pos="4513"/>
+        <w:tab w:val="right" w:pos="9026"/>
+      </w:tabs>
+      <w:spacing w:after="0" w:line="240" w:lineRule="auto"/>
+    </w:pPr>
+  </w:style>
+  <w:style w:type="character" w:customStyle="1" w:styleId="HeaderChar">
+    <w:name w:val="Header Char"/>
+    <w:basedOn w:val="DefaultParagraphFont"/>
+    <w:link w:val="Header"/>
+    <w:uiPriority w:val="99"/>
+    <w:rsid w:val="00665281"/>
+  </w:style>
+  <w:style w:type="paragraph" w:styleId="Footer">
+    <w:name w:val="footer"/>
+    <w:basedOn w:val="Normal"/>
+    <w:link w:val="FooterChar"/>
+    <w:uiPriority w:val="99"/>
+    <w:unhideWhenUsed/>
+    <w:rsid w:val="00665281"/>
+    <w:pPr>
+      <w:tabs>
+        <w:tab w:val="center" w:pos="4513"/>
+        <w:tab w:val="right" w:pos="9026"/>
+      </w:tabs>
+      <w:spacing w:after="0" w:line="240" w:lineRule="auto"/>
+    </w:pPr>
+  </w:style>
+  <w:style w:type="character" w:customStyle="1" w:styleId="FooterChar">
+    <w:name w:val="Footer Char"/>
+    <w:basedOn w:val="DefaultParagraphFont"/>
+    <w:link w:val="Footer"/>
+    <w:uiPriority w:val="99"/>
+    <w:rsid w:val="00665281"/>
+  </w:style>
 </w:styles>
 </file>
 
@@ -7238,7 +7444,7 @@
 </file>
 
 <file path=customXml/itemProps1.xml><?xml version="1.0" encoding="utf-8"?>
-<ds:datastoreItem xmlns:ds="http://schemas.openxmlformats.org/officeDocument/2006/customXml" ds:itemID="{EF98FD19-2155-4D10-8075-62CDAD4F6A4B}">
+<ds:datastoreItem xmlns:ds="http://schemas.openxmlformats.org/officeDocument/2006/customXml" ds:itemID="{E07CCE65-E44F-4E23-BC44-AEC82E0B7F9A}">
   <ds:schemaRefs>
     <ds:schemaRef ds:uri="http://schemas.openxmlformats.org/officeDocument/2006/bibliography"/>
   </ds:schemaRefs>

</xml_diff>

<commit_message>
Spelling and grammar fix
</commit_message>
<xml_diff>
--- a/Documents/Documentation/Design Document.docx
+++ b/Documents/Documentation/Design Document.docx
@@ -1,6 +1,6 @@
 
 <file path=word/document.xml><?xml version="1.0" encoding="utf-8"?>
-<w:document xmlns:wpc="http://schemas.microsoft.com/office/word/2010/wordprocessingCanvas" xmlns:mc="http://schemas.openxmlformats.org/markup-compatibility/2006" xmlns:o="urn:schemas-microsoft-com:office:office" xmlns:r="http://schemas.openxmlformats.org/officeDocument/2006/relationships" xmlns:m="http://schemas.openxmlformats.org/officeDocument/2006/math" xmlns:v="urn:schemas-microsoft-com:vml" xmlns:wp14="http://schemas.microsoft.com/office/word/2010/wordprocessingDrawing" xmlns:wp="http://schemas.openxmlformats.org/drawingml/2006/wordprocessingDrawing" xmlns:w10="urn:schemas-microsoft-com:office:word" xmlns:w="http://schemas.openxmlformats.org/wordprocessingml/2006/main" xmlns:w14="http://schemas.microsoft.com/office/word/2010/wordml" xmlns:wpg="http://schemas.microsoft.com/office/word/2010/wordprocessingGroup" xmlns:wpi="http://schemas.microsoft.com/office/word/2010/wordprocessingInk" xmlns:wne="http://schemas.microsoft.com/office/word/2006/wordml" xmlns:wps="http://schemas.microsoft.com/office/word/2010/wordprocessingShape" mc:Ignorable="w14 wp14">
+<w:document xmlns:ve="http://schemas.openxmlformats.org/markup-compatibility/2006" xmlns:o="urn:schemas-microsoft-com:office:office" xmlns:r="http://schemas.openxmlformats.org/officeDocument/2006/relationships" xmlns:m="http://schemas.openxmlformats.org/officeDocument/2006/math" xmlns:v="urn:schemas-microsoft-com:vml" xmlns:wp="http://schemas.openxmlformats.org/drawingml/2006/wordprocessingDrawing" xmlns:w10="urn:schemas-microsoft-com:office:word" xmlns:w="http://schemas.openxmlformats.org/wordprocessingml/2006/main" xmlns:wne="http://schemas.microsoft.com/office/word/2006/wordml">
   <w:body>
     <w:p>
       <w:pPr>
@@ -8,13 +8,8 @@
         <w:jc w:val="center"/>
       </w:pPr>
       <w:r>
-        <w:t xml:space="preserve">ICT313 </w:t>
-      </w:r>
-      <w:proofErr w:type="spellStart"/>
-      <w:r>
-        <w:t>Neuromend</w:t>
-      </w:r>
-      <w:proofErr w:type="spellEnd"/>
+        <w:t>ICT313 Neuromend</w:t>
+      </w:r>
     </w:p>
     <w:p>
       <w:pPr>
@@ -65,7 +60,7 @@
             <o:lock v:ext="edit" aspectratio="t"/>
           </v:shapetype>
           <v:shape id="_x0000_i1025" type="#_x0000_t75" style="width:6in;height:7.2pt" o:hrpct="0" o:hr="t">
-            <v:imagedata r:id="rId9" o:title="BD10290_"/>
+            <v:imagedata r:id="rId8" o:title="BD10290_"/>
           </v:shape>
         </w:pict>
       </w:r>
@@ -99,7 +94,7 @@
         </w:rPr>
         <w:pict>
           <v:shape id="_x0000_i1026" type="#_x0000_t75" style="width:6in;height:7.2pt" o:hrpct="0" o:hr="t">
-            <v:imagedata r:id="rId9" o:title="BD10290_"/>
+            <v:imagedata r:id="rId8" o:title="BD10290_"/>
           </v:shape>
         </w:pict>
       </w:r>
@@ -421,7 +416,7 @@
         </w:rPr>
         <w:pict>
           <v:shape id="_x0000_i1027" type="#_x0000_t75" style="width:6in;height:7.2pt" o:hrpct="0" o:hr="t">
-            <v:imagedata r:id="rId9" o:title="BD10290_"/>
+            <v:imagedata r:id="rId8" o:title="BD10290_"/>
           </v:shape>
         </w:pict>
       </w:r>
@@ -1218,7 +1213,7 @@
         </w:rPr>
         <w:pict>
           <v:shape id="_x0000_i1028" type="#_x0000_t75" style="width:6in;height:7.2pt" o:hrpct="0" o:hr="t">
-            <v:imagedata r:id="rId9" o:title="BD10290_"/>
+            <v:imagedata r:id="rId8" o:title="BD10290_"/>
           </v:shape>
         </w:pict>
       </w:r>
@@ -1293,7 +1288,7 @@
         </w:rPr>
         <w:pict>
           <v:shape id="_x0000_i1029" type="#_x0000_t75" style="width:6in;height:7.2pt" o:hrpct="0" o:hr="t">
-            <v:imagedata r:id="rId9" o:title="BD10290_"/>
+            <v:imagedata r:id="rId8" o:title="BD10290_"/>
           </v:shape>
         </w:pict>
       </w:r>
@@ -1703,7 +1698,7 @@
           <w:lang w:eastAsia="en-AU"/>
         </w:rPr>
         <w:drawing>
-          <wp:inline distT="0" distB="0" distL="0" distR="0" wp14:anchorId="12A6A526" wp14:editId="1E1A53CF">
+          <wp:inline distT="0" distB="0" distL="0" distR="0">
             <wp:extent cx="5731510" cy="1383051"/>
             <wp:effectExtent l="0" t="0" r="2540" b="7620"/>
             <wp:docPr id="1" name="Picture 1" descr="http://www.nwlink.com/~donclark/design/design_thinking.png"/>
@@ -1720,10 +1715,10 @@
                     </pic:cNvPicPr>
                   </pic:nvPicPr>
                   <pic:blipFill>
-                    <a:blip r:embed="rId10">
+                    <a:blip r:embed="rId9" cstate="print">
                       <a:extLst>
                         <a:ext uri="{28A0092B-C50C-407E-A947-70E740481C1C}">
-                          <a14:useLocalDpi xmlns:a14="http://schemas.microsoft.com/office/drawing/2010/main" val="0"/>
+                          <a14:useLocalDpi xmlns:a14="http://schemas.microsoft.com/office/drawing/2010/main" xmlns:wps="http://schemas.microsoft.com/office/word/2010/wordprocessingShape" xmlns:wpi="http://schemas.microsoft.com/office/word/2010/wordprocessingInk" xmlns:wpg="http://schemas.microsoft.com/office/word/2010/wordprocessingGroup" xmlns:w14="http://schemas.microsoft.com/office/word/2010/wordml" xmlns:w="http://schemas.openxmlformats.org/wordprocessingml/2006/main" xmlns:w10="urn:schemas-microsoft-com:office:word" xmlns:wp14="http://schemas.microsoft.com/office/word/2010/wordprocessingDrawing" xmlns:v="urn:schemas-microsoft-com:vml" xmlns:o="urn:schemas-microsoft-com:office:office" xmlns:mc="http://schemas.openxmlformats.org/markup-compatibility/2006" xmlns:wpc="http://schemas.microsoft.com/office/word/2010/wordprocessingCanvas" xmlns="" val="0"/>
                         </a:ext>
                       </a:extLst>
                     </a:blip>
@@ -1779,10 +1774,10 @@
                     </pic:cNvPicPr>
                   </pic:nvPicPr>
                   <pic:blipFill>
-                    <a:blip r:embed="rId11">
+                    <a:blip r:embed="rId10" cstate="print">
                       <a:extLst>
                         <a:ext uri="{28A0092B-C50C-407E-A947-70E740481C1C}">
-                          <a14:useLocalDpi xmlns:a14="http://schemas.microsoft.com/office/drawing/2010/main" val="0"/>
+                          <a14:useLocalDpi xmlns:a14="http://schemas.microsoft.com/office/drawing/2010/main" xmlns:wps="http://schemas.microsoft.com/office/word/2010/wordprocessingShape" xmlns:wpi="http://schemas.microsoft.com/office/word/2010/wordprocessingInk" xmlns:wpg="http://schemas.microsoft.com/office/word/2010/wordprocessingGroup" xmlns:w14="http://schemas.microsoft.com/office/word/2010/wordml" xmlns:w="http://schemas.openxmlformats.org/wordprocessingml/2006/main" xmlns:w10="urn:schemas-microsoft-com:office:word" xmlns:wp14="http://schemas.microsoft.com/office/word/2010/wordprocessingDrawing" xmlns:v="urn:schemas-microsoft-com:vml" xmlns:o="urn:schemas-microsoft-com:office:office" xmlns:mc="http://schemas.openxmlformats.org/markup-compatibility/2006" xmlns:wpc="http://schemas.microsoft.com/office/word/2010/wordprocessingCanvas" xmlns="" val="0"/>
                         </a:ext>
                       </a:extLst>
                     </a:blip>
@@ -1849,7 +1844,7 @@
         </w:rPr>
         <w:pict>
           <v:shape id="_x0000_i1030" type="#_x0000_t75" style="width:6in;height:7.2pt" o:hrpct="0" o:hr="t">
-            <v:imagedata r:id="rId9" o:title="BD10290_"/>
+            <v:imagedata r:id="rId8" o:title="BD10290_"/>
           </v:shape>
         </w:pict>
       </w:r>
@@ -1858,9 +1853,9 @@
       <w:r>
         <w:object w:dxaOrig="5851" w:dyaOrig="7418">
           <v:shape id="_x0000_i1031" type="#_x0000_t75" style="width:354pt;height:316.5pt" o:ole="">
-            <v:imagedata r:id="rId12" o:title=""/>
+            <v:imagedata r:id="rId11" o:title=""/>
           </v:shape>
-          <o:OLEObject Type="Embed" ProgID="Visio.Drawing.11" ShapeID="_x0000_i1031" DrawAspect="Content" ObjectID="_1471445358" r:id="rId13"/>
+          <o:OLEObject Type="Embed" ProgID="Visio.Drawing.11" ShapeID="_x0000_i1031" DrawAspect="Content" ObjectID="_1471445510" r:id="rId12"/>
         </w:object>
       </w:r>
       <w:r>
@@ -1890,7 +1885,7 @@
         </w:rPr>
         <w:pict>
           <v:shape id="_x0000_i1032" type="#_x0000_t75" style="width:6in;height:7.2pt" o:hrpct="0" o:hr="t">
-            <v:imagedata r:id="rId9" o:title="BD10290_"/>
+            <v:imagedata r:id="rId8" o:title="BD10290_"/>
           </v:shape>
         </w:pict>
       </w:r>
@@ -1928,9 +1923,9 @@
       <w:r>
         <w:object w:dxaOrig="16785" w:dyaOrig="6690">
           <v:shape id="_x0000_i1033" type="#_x0000_t75" style="width:450.75pt;height:217.5pt" o:ole="">
-            <v:imagedata r:id="rId14" o:title=""/>
+            <v:imagedata r:id="rId13" o:title=""/>
           </v:shape>
-          <o:OLEObject Type="Embed" ProgID="Visio.Drawing.11" ShapeID="_x0000_i1033" DrawAspect="Content" ObjectID="_1471445359" r:id="rId15"/>
+          <o:OLEObject Type="Embed" ProgID="Visio.Drawing.11" ShapeID="_x0000_i1033" DrawAspect="Content" ObjectID="_1471445511" r:id="rId14"/>
         </w:object>
       </w:r>
     </w:p>
@@ -2577,7 +2572,7 @@
         </w:rPr>
         <w:pict>
           <v:shape id="_x0000_i1034" type="#_x0000_t75" style="width:6in;height:7.2pt" o:hrpct="0" o:hr="t">
-            <v:imagedata r:id="rId9" o:title="BD10290_"/>
+            <v:imagedata r:id="rId8" o:title="BD10290_"/>
           </v:shape>
         </w:pict>
       </w:r>
@@ -2596,29 +2591,8 @@
       </w:r>
     </w:p>
     <w:p>
-      <w:proofErr w:type="spellStart"/>
-      <w:r>
-        <w:t>Neuromend</w:t>
-      </w:r>
-      <w:proofErr w:type="spellEnd"/>
-      <w:r>
-        <w:t xml:space="preserve"> is simulation software for user interaction and manipulation of objects in a virtual world. It will be installed onto PC systems and work with several sensory devices in order to achieve this.  </w:t>
-      </w:r>
-      <w:proofErr w:type="spellStart"/>
-      <w:r>
-        <w:t>Neuromend</w:t>
-      </w:r>
-      <w:proofErr w:type="spellEnd"/>
-      <w:r>
-        <w:t xml:space="preserve"> will be a fairly small program containing just three levels for users to play through. User performance will be tracked and stored onto a sever containing a database, which will be accessible anywhere with internet connectivity. There will be four versions of </w:t>
-      </w:r>
-      <w:proofErr w:type="spellStart"/>
-      <w:r>
-        <w:t>Neuromend</w:t>
-      </w:r>
-      <w:proofErr w:type="spellEnd"/>
-      <w:r>
-        <w:t xml:space="preserve">, each supporting a specific device combination.  </w:t>
+      <w:r>
+        <w:t xml:space="preserve">Neuromend is simulation software for user interaction and manipulation of objects in a virtual world. It will be installed onto PC systems and work with several sensory devices in order to achieve this.  Neuromend will be a fairly small program containing just three levels for users to play through. User performance will be tracked and stored onto a sever containing a database, which will be accessible anywhere with internet connectivity. There will be four versions of Neuromend, each supporting a specific device combination.  </w:t>
       </w:r>
     </w:p>
     <w:p/>
@@ -2650,7 +2624,7 @@
           <w:lang w:eastAsia="en-AU"/>
         </w:rPr>
         <w:drawing>
-          <wp:inline distT="0" distB="0" distL="0" distR="0" wp14:anchorId="2FE896D6" wp14:editId="08EF6FBB">
+          <wp:inline distT="0" distB="0" distL="0" distR="0">
             <wp:extent cx="4057650" cy="4343400"/>
             <wp:effectExtent l="0" t="0" r="0" b="0"/>
             <wp:docPr id="3" name="Picture 3" descr="A-I Design Diagram"/>
@@ -2667,10 +2641,10 @@
                     </pic:cNvPicPr>
                   </pic:nvPicPr>
                   <pic:blipFill>
-                    <a:blip r:embed="rId16">
+                    <a:blip r:embed="rId15" cstate="print">
                       <a:extLst>
                         <a:ext uri="{28A0092B-C50C-407E-A947-70E740481C1C}">
-                          <a14:useLocalDpi xmlns:a14="http://schemas.microsoft.com/office/drawing/2010/main" val="0"/>
+                          <a14:useLocalDpi xmlns:a14="http://schemas.microsoft.com/office/drawing/2010/main" xmlns:wps="http://schemas.microsoft.com/office/word/2010/wordprocessingShape" xmlns:wpi="http://schemas.microsoft.com/office/word/2010/wordprocessingInk" xmlns:wpg="http://schemas.microsoft.com/office/word/2010/wordprocessingGroup" xmlns:w14="http://schemas.microsoft.com/office/word/2010/wordml" xmlns:w="http://schemas.openxmlformats.org/wordprocessingml/2006/main" xmlns:w10="urn:schemas-microsoft-com:office:word" xmlns:wp14="http://schemas.microsoft.com/office/word/2010/wordprocessingDrawing" xmlns:v="urn:schemas-microsoft-com:vml" xmlns:o="urn:schemas-microsoft-com:office:office" xmlns:mc="http://schemas.openxmlformats.org/markup-compatibility/2006" xmlns:wpc="http://schemas.microsoft.com/office/word/2010/wordprocessingCanvas" xmlns="" val="0"/>
                         </a:ext>
                       </a:extLst>
                     </a:blip>
@@ -2704,15 +2678,7 @@
         <w:jc w:val="center"/>
       </w:pPr>
       <w:r>
-        <w:t xml:space="preserve">Figure 1.1 – Architecture example using Oculus Rift + </w:t>
-      </w:r>
-      <w:proofErr w:type="spellStart"/>
-      <w:r>
-        <w:t>Kinect</w:t>
-      </w:r>
-      <w:proofErr w:type="spellEnd"/>
-      <w:r>
-        <w:t xml:space="preserve"> combination [1].</w:t>
+        <w:t>Figure 1.1 – Architecture example using Oculus Rift + Kinect combination [1].</w:t>
       </w:r>
     </w:p>
     <w:p/>
@@ -2732,15 +2698,7 @@
     <w:p>
       <w:r>
         <w:lastRenderedPageBreak/>
-        <w:t xml:space="preserve">In order for the architecture to be operational some outside software is required. These include the drivers for the sensory devices and their associated software development kits (SDK). The architecture makes heavy use of the SDKs provided with the sensory devices so they must exist on the system that will run </w:t>
-      </w:r>
-      <w:proofErr w:type="spellStart"/>
-      <w:r>
-        <w:t>Neuromend</w:t>
-      </w:r>
-      <w:proofErr w:type="spellEnd"/>
-      <w:r>
-        <w:t>. All of this outside software will be included in the package.</w:t>
+        <w:t>In order for the architecture to be operational some outside software is required. These include the drivers for the sensory devices and their associated software development kits (SDK). The architecture makes heavy use of the SDKs provided with the sensory devices so they must exist on the system that will run Neuromend. All of this outside software will be included in the package.</w:t>
       </w:r>
     </w:p>
     <w:p/>
@@ -2777,39 +2735,25 @@
     </w:p>
     <w:p>
       <w:r>
-        <w:t xml:space="preserve">The system will work with one user at a time. It will have a user put on the Oculus Rift </w:t>
-      </w:r>
-      <w:proofErr w:type="spellStart"/>
-      <w:r>
-        <w:t>andoperate</w:t>
-      </w:r>
-      <w:proofErr w:type="spellEnd"/>
-      <w:r>
-        <w:t xml:space="preserve"> their desired sensory device or mouse and keyboard. The sensory devices include </w:t>
-      </w:r>
-      <w:proofErr w:type="spellStart"/>
-      <w:r>
-        <w:t>Kinect</w:t>
-      </w:r>
-      <w:proofErr w:type="spellEnd"/>
-      <w:r>
-        <w:t xml:space="preserve"> for Windows, Leap Motion and </w:t>
-      </w:r>
-      <w:proofErr w:type="spellStart"/>
-      <w:r>
-        <w:t>Razar</w:t>
-      </w:r>
-      <w:proofErr w:type="spellEnd"/>
-      <w:r>
-        <w:t xml:space="preserve"> Hydra.  The program will have output shown on a monitor so others can observe what a user is doing. Installation of </w:t>
-      </w:r>
-      <w:proofErr w:type="spellStart"/>
-      <w:r>
-        <w:t>Neuromend</w:t>
-      </w:r>
-      <w:proofErr w:type="spellEnd"/>
-      <w:r>
-        <w:t xml:space="preserve"> needs to be </w:t>
+        <w:t>The system will work with one user at a time. It will have a user put on the Oculus Rift and</w:t>
+      </w:r>
+      <w:r>
+        <w:t xml:space="preserve"> </w:t>
+      </w:r>
+      <w:r>
+        <w:t>operate their desired sensory device or mouse and keyboard. The sensory</w:t>
+      </w:r>
+      <w:r>
+        <w:t xml:space="preserve"> input</w:t>
+      </w:r>
+      <w:r>
+        <w:t xml:space="preserve"> devices include Kinect for Windows, Leap Motion and Raz</w:t>
+      </w:r>
+      <w:r>
+        <w:t>e</w:t>
+      </w:r>
+      <w:r>
+        <w:t xml:space="preserve">r Hydra.  The program will have output shown on a monitor so others can observe what a user is doing. Installation of Neuromend needs to be </w:t>
       </w:r>
       <w:r>
         <w:tab/>
@@ -2817,15 +2761,7 @@
       </w:r>
       <w:r>
         <w:tab/>
-        <w:t xml:space="preserve">Transactions will occur between the system running </w:t>
-      </w:r>
-      <w:proofErr w:type="spellStart"/>
-      <w:r>
-        <w:t>Neuromend</w:t>
-      </w:r>
-      <w:proofErr w:type="spellEnd"/>
-      <w:r>
-        <w:t xml:space="preserve"> and a server so a stable </w:t>
+        <w:t xml:space="preserve">Transactions will occur between the system running Neuromend and a server so a stable </w:t>
       </w:r>
       <w:r>
         <w:tab/>
@@ -2853,15 +2789,7 @@
     </w:p>
     <w:p>
       <w:r>
-        <w:t xml:space="preserve">Systems that will run </w:t>
-      </w:r>
-      <w:proofErr w:type="spellStart"/>
-      <w:r>
-        <w:t>Neuromend</w:t>
-      </w:r>
-      <w:proofErr w:type="spellEnd"/>
-      <w:r>
-        <w:t xml:space="preserve"> will need to be relatively modern in order to smoothly display its graphics. This is important because slow/jerkiness will be disorientating for users, which will negatively impact their performances because their speed of each level completion is timed.</w:t>
+        <w:t>Systems that will run Neuromend will need to be relatively modern in order to smoothly display its graphics. This is important because slow/jerkiness will be disorientating for users, which will negatively impact their performances because their speed of each level completion is timed.</w:t>
       </w:r>
     </w:p>
     <w:p/>
@@ -2885,15 +2813,7 @@
     </w:p>
     <w:p>
       <w:r>
-        <w:t xml:space="preserve">As mentioned in the performance section the system that will run </w:t>
-      </w:r>
-      <w:proofErr w:type="spellStart"/>
-      <w:r>
-        <w:t>Neuromend</w:t>
-      </w:r>
-      <w:proofErr w:type="spellEnd"/>
-      <w:r>
-        <w:t xml:space="preserve"> will need to be relatively modern. It will require a decent graphics card, internet connectivity, available </w:t>
+        <w:t xml:space="preserve">As mentioned in the performance section the system that will run Neuromend will need to be relatively modern. It will require a decent graphics card, internet connectivity, available </w:t>
       </w:r>
       <w:r>
         <w:tab/>
@@ -2905,15 +2825,7 @@
       </w:r>
       <w:r>
         <w:tab/>
-        <w:t xml:space="preserve">Oculus Rift + Razer Hydra, Oculus Rift + Leap Motion, Oculus Rift + </w:t>
-      </w:r>
-      <w:proofErr w:type="spellStart"/>
-      <w:r>
-        <w:t>Kinect</w:t>
-      </w:r>
-      <w:proofErr w:type="spellEnd"/>
-      <w:r>
-        <w:t xml:space="preserve"> or a keyboard and mouse.</w:t>
+        <w:t>Oculus Rift + Razer Hydra, Oculus Rift + Leap Motion, Oculus Rift + Kinect or a keyboard and mouse.</w:t>
       </w:r>
     </w:p>
     <w:p/>
@@ -2937,15 +2849,7 @@
     </w:p>
     <w:p>
       <w:r>
-        <w:t xml:space="preserve"> Systems will need to have Windows 7 to run </w:t>
-      </w:r>
-      <w:proofErr w:type="spellStart"/>
-      <w:r>
-        <w:t>Neuromend</w:t>
-      </w:r>
-      <w:proofErr w:type="spellEnd"/>
-      <w:r>
-        <w:t xml:space="preserve">. Support and compatibility cannot be guaranteed on other versions of Windows or Macs because of the developmental nature of the sensory devices. </w:t>
+        <w:t xml:space="preserve"> Systems will need to have Windows 7 to run Neuromend. Support and compatibility cannot be guaranteed on other versions of Windows or Macs because of the developmental nature of the sensory devices. </w:t>
       </w:r>
     </w:p>
     <w:p>
@@ -2972,22 +2876,9 @@
       </w:r>
     </w:p>
     <w:p>
-      <w:proofErr w:type="spellStart"/>
       <w:r>
         <w:lastRenderedPageBreak/>
-        <w:t>Neuromend</w:t>
-      </w:r>
-      <w:proofErr w:type="spellEnd"/>
-      <w:r>
-        <w:t xml:space="preserve"> will require users to input some personal data about themselves in order to accurately track their performances. This data will be stored on the system running </w:t>
-      </w:r>
-      <w:proofErr w:type="spellStart"/>
-      <w:r>
-        <w:t>Neuromend</w:t>
-      </w:r>
-      <w:proofErr w:type="spellEnd"/>
-      <w:r>
-        <w:t xml:space="preserve"> and a server communicated with through an internet connection. To make such data unidentifiable if there ever is a breach users’ will be identified using a unique ID instead of by names. Data stored in the database will be protected and have restricted access to those who have the right permissions. Access will be done through a log in system as a form of authentication.</w:t>
+        <w:t>Neuromend will require users to input some personal data about themselves in order to accurately track their performances. This data will be stored on the system running Neuromend and a server communicated with through an internet connection. To make such data unidentifiable if there ever is a breach users’ will be identified using a unique ID instead of by names. Data stored in the database will be protected and have restricted access to those who have the right permissions. Access will be done through a log in system as a form of authentication.</w:t>
       </w:r>
     </w:p>
     <w:p/>
@@ -3011,15 +2902,7 @@
     </w:p>
     <w:p>
       <w:r>
-        <w:t xml:space="preserve">Local failure on a system running </w:t>
-      </w:r>
-      <w:proofErr w:type="spellStart"/>
-      <w:r>
-        <w:t>Neuromend</w:t>
-      </w:r>
-      <w:proofErr w:type="spellEnd"/>
-      <w:r>
-        <w:t xml:space="preserve"> will not be a big issue because user data will still be stored on a sever so a recovery can be performed by getting lost user data back onto the system once it’s running again. However, there is a chance that the server may fail so local backs-up should continually be made by users. This should involve copying data over to external storage in case both their system and the server fail at the same time. </w:t>
+        <w:t xml:space="preserve">Local failure on a system running Neuromend will not be a big issue because user data will still be stored on a sever so a recovery can be performed by getting lost user data back onto the system once it’s running again. However, there is a chance that the server may fail so local backs-up should continually be made by users. This should involve copying data over to external storage in case both their system and the server fail at the same time. </w:t>
       </w:r>
     </w:p>
     <w:p>
@@ -3047,23 +2930,7 @@
     </w:p>
     <w:p>
       <w:r>
-        <w:t xml:space="preserve">Design of </w:t>
-      </w:r>
-      <w:proofErr w:type="spellStart"/>
-      <w:r>
-        <w:t>Neuromend</w:t>
-      </w:r>
-      <w:proofErr w:type="spellEnd"/>
-      <w:r>
-        <w:t xml:space="preserve"> focuses on separation of functionality so it can be scaled up easily if required. This may include a multiplayer option so more than one user can play </w:t>
-      </w:r>
-      <w:proofErr w:type="spellStart"/>
-      <w:r>
-        <w:t>Neuromend</w:t>
-      </w:r>
-      <w:proofErr w:type="spellEnd"/>
-      <w:r>
-        <w:t xml:space="preserve"> at a time. It may also include using additional devices for finer control.</w:t>
+        <w:t>Design of Neuromend focuses on separation of functionality so it can be scaled up easily if required. This may include a multiplayer option so more than one user can play Neuromend at a time. It may also include using additional devices for finer control.</w:t>
       </w:r>
     </w:p>
     <w:p/>
@@ -3087,23 +2954,7 @@
     </w:p>
     <w:p>
       <w:r>
-        <w:t xml:space="preserve">The sensory devices developmental nature means that they will likely change quickly with time. </w:t>
-      </w:r>
-      <w:proofErr w:type="spellStart"/>
-      <w:r>
-        <w:t>Neuromend</w:t>
-      </w:r>
-      <w:proofErr w:type="spellEnd"/>
-      <w:r>
-        <w:t xml:space="preserve"> is not designed not to force users to upgrade devices should new ones become available. Updating of sensory devices may require patches for </w:t>
-      </w:r>
-      <w:proofErr w:type="spellStart"/>
-      <w:r>
-        <w:t>Neuromend</w:t>
-      </w:r>
-      <w:proofErr w:type="spellEnd"/>
-      <w:r>
-        <w:t xml:space="preserve"> to work with any new SDKs that accompany such devices.     </w:t>
+        <w:t xml:space="preserve">The sensory devices developmental nature means that they will likely change quickly with time. Neuromend is not designed not to force users to upgrade devices should new ones become available. Updating of sensory devices may require patches for Neuromend to work with any new SDKs that accompany such devices.     </w:t>
       </w:r>
     </w:p>
     <w:p/>
@@ -3122,15 +2973,7 @@
     </w:p>
     <w:p>
       <w:r>
-        <w:t xml:space="preserve">An alternative of designing four separate versions of </w:t>
-      </w:r>
-      <w:proofErr w:type="spellStart"/>
-      <w:r>
-        <w:t>Neuromend</w:t>
-      </w:r>
-      <w:proofErr w:type="spellEnd"/>
-      <w:r>
-        <w:t xml:space="preserve"> is to design just a single one that contains options in the software itself to switch between device combinations. However, this would prove fairly difficult because it was discovered early on that some of the sensory device drivers’ conflict with each other. This could cause system failures or device inoperability. </w:t>
+        <w:t xml:space="preserve">An alternative of designing four separate versions of Neuromend is to design just a single one that contains options in the software itself to switch between device combinations. However, this would prove fairly difficult because it was discovered early on that some of the sensory device drivers’ conflict with each other. This could cause system failures or device inoperability. </w:t>
       </w:r>
     </w:p>
     <w:p>
@@ -3171,7 +3014,7 @@
         </w:rPr>
         <w:pict>
           <v:shape id="_x0000_i1035" type="#_x0000_t75" style="width:6in;height:7.2pt" o:hrpct="0" o:hr="t">
-            <v:imagedata r:id="rId9" o:title="BD10290_"/>
+            <v:imagedata r:id="rId8" o:title="BD10290_"/>
           </v:shape>
         </w:pict>
       </w:r>
@@ -3225,15 +3068,25 @@
     </w:p>
     <w:p>
       <w:r>
-        <w:t xml:space="preserve">Outputs: Visual output on Oculus rift/screen on the computer. </w:t>
-      </w:r>
-      <w:proofErr w:type="gramStart"/>
-      <w:r>
-        <w:t>Audio output from the computer.</w:t>
-      </w:r>
-      <w:proofErr w:type="gramEnd"/>
-      <w:r>
-        <w:t xml:space="preserve"> Data output to the database.</w:t>
+        <w:t xml:space="preserve">Outputs: Visual output </w:t>
+      </w:r>
+      <w:r>
+        <w:t>via</w:t>
+      </w:r>
+      <w:r>
+        <w:t xml:space="preserve"> Oculus rift/</w:t>
+      </w:r>
+      <w:r>
+        <w:t>computer monitor</w:t>
+      </w:r>
+      <w:r>
+        <w:t>.</w:t>
+      </w:r>
+      <w:r>
+        <w:t xml:space="preserve"> </w:t>
+      </w:r>
+      <w:r>
+        <w:t xml:space="preserve"> Audio output from the computer. Data output to the database.</w:t>
       </w:r>
     </w:p>
     <w:p>
@@ -3274,10 +3127,10 @@
                     <pic:cNvPicPr/>
                   </pic:nvPicPr>
                   <pic:blipFill>
-                    <a:blip r:embed="rId17" cstate="print">
+                    <a:blip r:embed="rId16" cstate="print">
                       <a:extLst>
                         <a:ext uri="{28A0092B-C50C-407E-A947-70E740481C1C}">
-                          <a14:useLocalDpi xmlns:a14="http://schemas.microsoft.com/office/drawing/2010/main" val="0"/>
+                          <a14:useLocalDpi xmlns:a14="http://schemas.microsoft.com/office/drawing/2010/main" xmlns:wps="http://schemas.microsoft.com/office/word/2010/wordprocessingShape" xmlns:wpi="http://schemas.microsoft.com/office/word/2010/wordprocessingInk" xmlns:wpg="http://schemas.microsoft.com/office/word/2010/wordprocessingGroup" xmlns:w14="http://schemas.microsoft.com/office/word/2010/wordml" xmlns:w="http://schemas.openxmlformats.org/wordprocessingml/2006/main" xmlns:w10="urn:schemas-microsoft-com:office:word" xmlns:wp14="http://schemas.microsoft.com/office/word/2010/wordprocessingDrawing" xmlns:v="urn:schemas-microsoft-com:vml" xmlns:o="urn:schemas-microsoft-com:office:office" xmlns:mc="http://schemas.openxmlformats.org/markup-compatibility/2006" xmlns:wpc="http://schemas.microsoft.com/office/word/2010/wordprocessingCanvas" xmlns="" val="0"/>
                         </a:ext>
                       </a:extLst>
                     </a:blip>
@@ -3324,10 +3177,10 @@
                     <pic:cNvPicPr/>
                   </pic:nvPicPr>
                   <pic:blipFill>
-                    <a:blip r:embed="rId18" cstate="print">
+                    <a:blip r:embed="rId17" cstate="print">
                       <a:extLst>
                         <a:ext uri="{28A0092B-C50C-407E-A947-70E740481C1C}">
-                          <a14:useLocalDpi xmlns:a14="http://schemas.microsoft.com/office/drawing/2010/main" val="0"/>
+                          <a14:useLocalDpi xmlns:a14="http://schemas.microsoft.com/office/drawing/2010/main" xmlns:wps="http://schemas.microsoft.com/office/word/2010/wordprocessingShape" xmlns:wpi="http://schemas.microsoft.com/office/word/2010/wordprocessingInk" xmlns:wpg="http://schemas.microsoft.com/office/word/2010/wordprocessingGroup" xmlns:w14="http://schemas.microsoft.com/office/word/2010/wordml" xmlns:w="http://schemas.openxmlformats.org/wordprocessingml/2006/main" xmlns:w10="urn:schemas-microsoft-com:office:word" xmlns:wp14="http://schemas.microsoft.com/office/word/2010/wordprocessingDrawing" xmlns:v="urn:schemas-microsoft-com:vml" xmlns:o="urn:schemas-microsoft-com:office:office" xmlns:mc="http://schemas.openxmlformats.org/markup-compatibility/2006" xmlns:wpc="http://schemas.microsoft.com/office/word/2010/wordprocessingCanvas" xmlns="" val="0"/>
                         </a:ext>
                       </a:extLst>
                     </a:blip>
@@ -3363,65 +3216,17 @@
         <w:rPr>
           <w:u w:val="single"/>
         </w:rPr>
-        <w:t xml:space="preserve">Oculus Rift – Windows </w:t>
-      </w:r>
-      <w:proofErr w:type="spellStart"/>
-      <w:r>
-        <w:rPr>
-          <w:u w:val="single"/>
-        </w:rPr>
-        <w:t>Kinect</w:t>
-      </w:r>
-      <w:proofErr w:type="spellEnd"/>
-    </w:p>
-    <w:p>
-      <w:r>
-        <w:t xml:space="preserve">The inputs for these devices are the motion and movement sensors of the </w:t>
-      </w:r>
-      <w:proofErr w:type="spellStart"/>
-      <w:r>
-        <w:t>Kinect</w:t>
-      </w:r>
-      <w:proofErr w:type="spellEnd"/>
-      <w:r>
-        <w:t xml:space="preserve"> and the head rotation and movement sensors of the Oculus. When the user has put the Oculus Rift headset on they can move their head to move their head in the simulation. If the user is standing in the line of sight of the </w:t>
-      </w:r>
-      <w:proofErr w:type="spellStart"/>
-      <w:r>
-        <w:t>Kinect</w:t>
-      </w:r>
-      <w:proofErr w:type="spellEnd"/>
-      <w:r>
-        <w:t xml:space="preserve"> the user may now move their own body parts with correct results in the simulation to the max extent of the </w:t>
-      </w:r>
-      <w:proofErr w:type="spellStart"/>
-      <w:r>
-        <w:t>Kinect</w:t>
-      </w:r>
-      <w:proofErr w:type="spellEnd"/>
-      <w:r>
-        <w:t xml:space="preserve"> capabilities. </w:t>
-      </w:r>
-    </w:p>
-    <w:p>
-      <w:r>
-        <w:t xml:space="preserve">Some of the finer inputs with the </w:t>
-      </w:r>
-      <w:proofErr w:type="spellStart"/>
-      <w:r>
-        <w:t>Kinect</w:t>
-      </w:r>
-      <w:proofErr w:type="spellEnd"/>
-      <w:r>
-        <w:t xml:space="preserve"> will be using the gesture control that is inbuilt into the </w:t>
-      </w:r>
-      <w:proofErr w:type="spellStart"/>
-      <w:r>
-        <w:t>Kinect</w:t>
-      </w:r>
-      <w:proofErr w:type="spellEnd"/>
-      <w:r>
-        <w:t xml:space="preserve"> sensor. We can use these gestures to give the user some other options as we do not want them walking around the room. We will make use of gestures to move the user forward when they pull with both hands and stop when they push. More gestures may be added in later for more control over the simulation.</w:t>
+        <w:t>Oculus Rift – Windows Kinect</w:t>
+      </w:r>
+    </w:p>
+    <w:p>
+      <w:r>
+        <w:t xml:space="preserve">The inputs for these devices are the motion and movement sensors of the Kinect and the head rotation and movement sensors of the Oculus. When the user has put the Oculus Rift headset on they can move their head to move their head in the simulation. If the user is standing in the line of sight of the Kinect the user may now move their own body parts with correct results in the simulation to the max extent of the Kinect capabilities. </w:t>
+      </w:r>
+    </w:p>
+    <w:p>
+      <w:r>
+        <w:t>Some of the finer inputs with the Kinect will be using the gesture control that is inbuilt into the Kinect sensor. We can use these gestures to give the user some other options as we do not want them walking around the room. We will make use of gestures to move the user forward when they pull with both hands and stop when they push. More gestures may be added in later for more control over the simulation.</w:t>
       </w:r>
       <w:r>
         <w:rPr>
@@ -3436,7 +3241,7 @@
           <w:lang w:eastAsia="en-AU"/>
         </w:rPr>
         <w:drawing>
-          <wp:inline distT="0" distB="0" distL="0" distR="0" wp14:anchorId="6F5C7522" wp14:editId="490685D9">
+          <wp:inline distT="0" distB="0" distL="0" distR="0">
             <wp:extent cx="4905375" cy="3065858"/>
             <wp:effectExtent l="0" t="0" r="0" b="1270"/>
             <wp:docPr id="5" name="Picture 5" descr="C:\Users\Hannah\Desktop\ICT313 Project\setup\Documents\Documentation\Design Doc\kinect screen.png"/>
@@ -3453,10 +3258,10 @@
                     </pic:cNvPicPr>
                   </pic:nvPicPr>
                   <pic:blipFill>
-                    <a:blip r:embed="rId19" cstate="print">
+                    <a:blip r:embed="rId18" cstate="print">
                       <a:extLst>
                         <a:ext uri="{28A0092B-C50C-407E-A947-70E740481C1C}">
-                          <a14:useLocalDpi xmlns:a14="http://schemas.microsoft.com/office/drawing/2010/main" val="0"/>
+                          <a14:useLocalDpi xmlns:a14="http://schemas.microsoft.com/office/drawing/2010/main" xmlns:wps="http://schemas.microsoft.com/office/word/2010/wordprocessingShape" xmlns:wpi="http://schemas.microsoft.com/office/word/2010/wordprocessingInk" xmlns:wpg="http://schemas.microsoft.com/office/word/2010/wordprocessingGroup" xmlns:w14="http://schemas.microsoft.com/office/word/2010/wordml" xmlns:w="http://schemas.openxmlformats.org/wordprocessingml/2006/main" xmlns:w10="urn:schemas-microsoft-com:office:word" xmlns:wp14="http://schemas.microsoft.com/office/word/2010/wordprocessingDrawing" xmlns:v="urn:schemas-microsoft-com:vml" xmlns:o="urn:schemas-microsoft-com:office:office" xmlns:mc="http://schemas.openxmlformats.org/markup-compatibility/2006" xmlns:wpc="http://schemas.microsoft.com/office/word/2010/wordprocessingCanvas" xmlns="" val="0"/>
                         </a:ext>
                       </a:extLst>
                     </a:blip>
@@ -3506,15 +3311,7 @@
     </w:p>
     <w:p>
       <w:r>
-        <w:t xml:space="preserve">The Razer Hydra is controlled by holding the joysticks supplied. They have multiple buttons on then which allow the user to perform certain actions with their hands. Unlike the </w:t>
-      </w:r>
-      <w:proofErr w:type="spellStart"/>
-      <w:r>
-        <w:t>Kinect</w:t>
-      </w:r>
-      <w:proofErr w:type="spellEnd"/>
-      <w:r>
-        <w:t xml:space="preserve"> they do not have full control over every limb of their body and may only use their hands. The user can use the buttons on the side of the Razer Hydra to perform certain hand gestures. Left joystick on the Razer Hydra is for player movement. The right joystick is for camera movement (debugging purposes).</w:t>
+        <w:t>The Razer Hydra is controlled by holding the joysticks supplied. They have multiple buttons on then which allow the user to perform certain actions with their hands. Unlike the Kinect they do not have full control over every limb of their body and may only use their hands. The user can use the buttons on the side of the Razer Hydra to perform certain hand gestures. Left joystick on the Razer Hydra is for player movement. The right joystick is for camera movement (debugging purposes).</w:t>
       </w:r>
     </w:p>
     <w:p>
@@ -3539,10 +3336,10 @@
                     <pic:cNvPicPr/>
                   </pic:nvPicPr>
                   <pic:blipFill>
-                    <a:blip r:embed="rId20">
+                    <a:blip r:embed="rId19" cstate="print">
                       <a:extLst>
                         <a:ext uri="{28A0092B-C50C-407E-A947-70E740481C1C}">
-                          <a14:useLocalDpi xmlns:a14="http://schemas.microsoft.com/office/drawing/2010/main" val="0"/>
+                          <a14:useLocalDpi xmlns:a14="http://schemas.microsoft.com/office/drawing/2010/main" xmlns:wps="http://schemas.microsoft.com/office/word/2010/wordprocessingShape" xmlns:wpi="http://schemas.microsoft.com/office/word/2010/wordprocessingInk" xmlns:wpg="http://schemas.microsoft.com/office/word/2010/wordprocessingGroup" xmlns:w14="http://schemas.microsoft.com/office/word/2010/wordml" xmlns:w="http://schemas.openxmlformats.org/wordprocessingml/2006/main" xmlns:w10="urn:schemas-microsoft-com:office:word" xmlns:wp14="http://schemas.microsoft.com/office/word/2010/wordprocessingDrawing" xmlns:v="urn:schemas-microsoft-com:vml" xmlns:o="urn:schemas-microsoft-com:office:office" xmlns:mc="http://schemas.openxmlformats.org/markup-compatibility/2006" xmlns:wpc="http://schemas.microsoft.com/office/word/2010/wordprocessingCanvas" xmlns="" val="0"/>
                         </a:ext>
                       </a:extLst>
                     </a:blip>
@@ -3609,10 +3406,10 @@
                     </pic:cNvPicPr>
                   </pic:nvPicPr>
                   <pic:blipFill>
-                    <a:blip r:embed="rId21" cstate="print">
+                    <a:blip r:embed="rId20" cstate="print">
                       <a:extLst>
                         <a:ext uri="{28A0092B-C50C-407E-A947-70E740481C1C}">
-                          <a14:useLocalDpi xmlns:a14="http://schemas.microsoft.com/office/drawing/2010/main" val="0"/>
+                          <a14:useLocalDpi xmlns:a14="http://schemas.microsoft.com/office/drawing/2010/main" xmlns:wps="http://schemas.microsoft.com/office/word/2010/wordprocessingShape" xmlns:wpi="http://schemas.microsoft.com/office/word/2010/wordprocessingInk" xmlns:wpg="http://schemas.microsoft.com/office/word/2010/wordprocessingGroup" xmlns:w14="http://schemas.microsoft.com/office/word/2010/wordml" xmlns:w="http://schemas.openxmlformats.org/wordprocessingml/2006/main" xmlns:w10="urn:schemas-microsoft-com:office:word" xmlns:wp14="http://schemas.microsoft.com/office/word/2010/wordprocessingDrawing" xmlns:v="urn:schemas-microsoft-com:vml" xmlns:o="urn:schemas-microsoft-com:office:office" xmlns:mc="http://schemas.openxmlformats.org/markup-compatibility/2006" xmlns:wpc="http://schemas.microsoft.com/office/word/2010/wordprocessingCanvas" xmlns="" val="0"/>
                         </a:ext>
                       </a:extLst>
                     </a:blip>
@@ -3665,10 +3462,10 @@
                     </pic:cNvPicPr>
                   </pic:nvPicPr>
                   <pic:blipFill>
-                    <a:blip r:embed="rId22" cstate="print">
+                    <a:blip r:embed="rId21" cstate="print">
                       <a:extLst>
                         <a:ext uri="{28A0092B-C50C-407E-A947-70E740481C1C}">
-                          <a14:useLocalDpi xmlns:a14="http://schemas.microsoft.com/office/drawing/2010/main" val="0"/>
+                          <a14:useLocalDpi xmlns:a14="http://schemas.microsoft.com/office/drawing/2010/main" xmlns:wps="http://schemas.microsoft.com/office/word/2010/wordprocessingShape" xmlns:wpi="http://schemas.microsoft.com/office/word/2010/wordprocessingInk" xmlns:wpg="http://schemas.microsoft.com/office/word/2010/wordprocessingGroup" xmlns:w14="http://schemas.microsoft.com/office/word/2010/wordml" xmlns:w="http://schemas.openxmlformats.org/wordprocessingml/2006/main" xmlns:w10="urn:schemas-microsoft-com:office:word" xmlns:wp14="http://schemas.microsoft.com/office/word/2010/wordprocessingDrawing" xmlns:v="urn:schemas-microsoft-com:vml" xmlns:o="urn:schemas-microsoft-com:office:office" xmlns:mc="http://schemas.openxmlformats.org/markup-compatibility/2006" xmlns:wpc="http://schemas.microsoft.com/office/word/2010/wordprocessingCanvas" xmlns="" val="0"/>
                         </a:ext>
                       </a:extLst>
                     </a:blip>
@@ -3748,11 +3545,11 @@
         </w:rPr>
         <w:pict>
           <v:shape id="_x0000_i1036" type="#_x0000_t75" style="width:6in;height:7.2pt" o:hrpct="0" o:hr="t">
-            <v:imagedata r:id="rId9" o:title="BD10290_"/>
+            <v:imagedata r:id="rId8" o:title="BD10290_"/>
           </v:shape>
         </w:pict>
       </w:r>
-      <w:hyperlink r:id="rId23" w:history="1">
+      <w:hyperlink r:id="rId22" w:history="1">
         <w:r>
           <w:rPr>
             <w:rStyle w:val="Hyperlink"/>
@@ -3762,7 +3559,7 @@
       </w:hyperlink>
     </w:p>
     <w:p>
-      <w:hyperlink r:id="rId24" w:history="1">
+      <w:hyperlink r:id="rId23" w:history="1">
         <w:r>
           <w:rPr>
             <w:rStyle w:val="Hyperlink"/>
@@ -3772,7 +3569,7 @@
       </w:hyperlink>
     </w:p>
     <w:p>
-      <w:hyperlink r:id="rId25" w:history="1">
+      <w:hyperlink r:id="rId24" w:history="1">
         <w:r>
           <w:rPr>
             <w:rStyle w:val="Hyperlink"/>
@@ -3782,7 +3579,7 @@
       </w:hyperlink>
     </w:p>
     <w:p>
-      <w:hyperlink r:id="rId26" w:history="1">
+      <w:hyperlink r:id="rId25" w:history="1">
         <w:r>
           <w:rPr>
             <w:rStyle w:val="Hyperlink"/>
@@ -3792,7 +3589,7 @@
       </w:hyperlink>
     </w:p>
     <w:p>
-      <w:hyperlink r:id="rId27" w:history="1">
+      <w:hyperlink r:id="rId26" w:history="1">
         <w:r>
           <w:rPr>
             <w:rStyle w:val="Hyperlink"/>
@@ -3802,7 +3599,7 @@
       </w:hyperlink>
     </w:p>
     <w:p>
-      <w:hyperlink r:id="rId28" w:history="1">
+      <w:hyperlink r:id="rId27" w:history="1">
         <w:r>
           <w:rPr>
             <w:rStyle w:val="Hyperlink"/>
@@ -3812,7 +3609,7 @@
       </w:hyperlink>
     </w:p>
     <w:p>
-      <w:hyperlink r:id="rId29" w:history="1">
+      <w:hyperlink r:id="rId28" w:history="1">
         <w:r>
           <w:rPr>
             <w:rStyle w:val="Hyperlink"/>
@@ -3822,7 +3619,7 @@
       </w:hyperlink>
     </w:p>
     <w:p>
-      <w:hyperlink r:id="rId30" w:history="1">
+      <w:hyperlink r:id="rId29" w:history="1">
         <w:r>
           <w:rPr>
             <w:rStyle w:val="Hyperlink"/>
@@ -3832,7 +3629,7 @@
       </w:hyperlink>
     </w:p>
     <w:p>
-      <w:hyperlink r:id="rId31" w:history="1">
+      <w:hyperlink r:id="rId30" w:history="1">
         <w:r>
           <w:rPr>
             <w:rStyle w:val="Hyperlink"/>
@@ -3879,7 +3676,7 @@
         </w:rPr>
         <w:pict>
           <v:shape id="_x0000_i1037" type="#_x0000_t75" style="width:6in;height:7.2pt" o:hrpct="0" o:hr="t">
-            <v:imagedata r:id="rId9" o:title="BD10290_"/>
+            <v:imagedata r:id="rId8" o:title="BD10290_"/>
           </v:shape>
         </w:pict>
       </w:r>
@@ -3922,10 +3719,10 @@
                     </pic:cNvPicPr>
                   </pic:nvPicPr>
                   <pic:blipFill>
-                    <a:blip r:embed="rId32" cstate="print">
+                    <a:blip r:embed="rId31" cstate="print">
                       <a:extLst>
                         <a:ext uri="{28A0092B-C50C-407E-A947-70E740481C1C}">
-                          <a14:useLocalDpi xmlns:a14="http://schemas.microsoft.com/office/drawing/2010/main" val="0"/>
+                          <a14:useLocalDpi xmlns:a14="http://schemas.microsoft.com/office/drawing/2010/main" xmlns:wps="http://schemas.microsoft.com/office/word/2010/wordprocessingShape" xmlns:wpi="http://schemas.microsoft.com/office/word/2010/wordprocessingInk" xmlns:wpg="http://schemas.microsoft.com/office/word/2010/wordprocessingGroup" xmlns:w14="http://schemas.microsoft.com/office/word/2010/wordml" xmlns:w="http://schemas.openxmlformats.org/wordprocessingml/2006/main" xmlns:w10="urn:schemas-microsoft-com:office:word" xmlns:wp14="http://schemas.microsoft.com/office/word/2010/wordprocessingDrawing" xmlns:v="urn:schemas-microsoft-com:vml" xmlns:o="urn:schemas-microsoft-com:office:office" xmlns:mc="http://schemas.openxmlformats.org/markup-compatibility/2006" xmlns:wpc="http://schemas.microsoft.com/office/word/2010/wordprocessingCanvas" xmlns="" val="0"/>
                         </a:ext>
                       </a:extLst>
                     </a:blip>
@@ -3955,7 +3752,7 @@
       </w:r>
     </w:p>
     <w:sectPr>
-      <w:footerReference w:type="default" r:id="rId33"/>
+      <w:footerReference w:type="default" r:id="rId32"/>
       <w:pgSz w:w="11906" w:h="16838"/>
       <w:pgMar w:top="1440" w:right="1440" w:bottom="1440" w:left="1440" w:header="708" w:footer="708" w:gutter="0"/>
       <w:cols w:space="708"/>
@@ -3966,7 +3763,7 @@
 </file>
 
 <file path=word/endnotes.xml><?xml version="1.0" encoding="utf-8"?>
-<w:endnotes xmlns:wpc="http://schemas.microsoft.com/office/word/2010/wordprocessingCanvas" xmlns:mc="http://schemas.openxmlformats.org/markup-compatibility/2006" xmlns:o="urn:schemas-microsoft-com:office:office" xmlns:r="http://schemas.openxmlformats.org/officeDocument/2006/relationships" xmlns:m="http://schemas.openxmlformats.org/officeDocument/2006/math" xmlns:v="urn:schemas-microsoft-com:vml" xmlns:wp14="http://schemas.microsoft.com/office/word/2010/wordprocessingDrawing" xmlns:wp="http://schemas.openxmlformats.org/drawingml/2006/wordprocessingDrawing" xmlns:w10="urn:schemas-microsoft-com:office:word" xmlns:w="http://schemas.openxmlformats.org/wordprocessingml/2006/main" xmlns:w14="http://schemas.microsoft.com/office/word/2010/wordml" xmlns:wpg="http://schemas.microsoft.com/office/word/2010/wordprocessingGroup" xmlns:wpi="http://schemas.microsoft.com/office/word/2010/wordprocessingInk" xmlns:wne="http://schemas.microsoft.com/office/word/2006/wordml" xmlns:wps="http://schemas.microsoft.com/office/word/2010/wordprocessingShape" mc:Ignorable="w14 wp14">
+<w:endnotes xmlns:ve="http://schemas.openxmlformats.org/markup-compatibility/2006" xmlns:o="urn:schemas-microsoft-com:office:office" xmlns:r="http://schemas.openxmlformats.org/officeDocument/2006/relationships" xmlns:m="http://schemas.openxmlformats.org/officeDocument/2006/math" xmlns:v="urn:schemas-microsoft-com:vml" xmlns:wp="http://schemas.openxmlformats.org/drawingml/2006/wordprocessingDrawing" xmlns:w10="urn:schemas-microsoft-com:office:word" xmlns:w="http://schemas.openxmlformats.org/wordprocessingml/2006/main" xmlns:wne="http://schemas.microsoft.com/office/word/2006/wordml">
   <w:endnote w:type="separator" w:id="-1">
     <w:p>
       <w:pPr>
@@ -3991,46 +3788,29 @@
 </file>
 
 <file path=word/footer1.xml><?xml version="1.0" encoding="utf-8"?>
-<w:ftr xmlns:wpc="http://schemas.microsoft.com/office/word/2010/wordprocessingCanvas" xmlns:mc="http://schemas.openxmlformats.org/markup-compatibility/2006" xmlns:o="urn:schemas-microsoft-com:office:office" xmlns:r="http://schemas.openxmlformats.org/officeDocument/2006/relationships" xmlns:m="http://schemas.openxmlformats.org/officeDocument/2006/math" xmlns:v="urn:schemas-microsoft-com:vml" xmlns:wp14="http://schemas.microsoft.com/office/word/2010/wordprocessingDrawing" xmlns:wp="http://schemas.openxmlformats.org/drawingml/2006/wordprocessingDrawing" xmlns:w10="urn:schemas-microsoft-com:office:word" xmlns:w="http://schemas.openxmlformats.org/wordprocessingml/2006/main" xmlns:w14="http://schemas.microsoft.com/office/word/2010/wordml" xmlns:wpg="http://schemas.microsoft.com/office/word/2010/wordprocessingGroup" xmlns:wpi="http://schemas.microsoft.com/office/word/2010/wordprocessingInk" xmlns:wne="http://schemas.microsoft.com/office/word/2006/wordml" xmlns:wps="http://schemas.microsoft.com/office/word/2010/wordprocessingShape" mc:Ignorable="w14 wp14">
+<w:ftr xmlns:ve="http://schemas.openxmlformats.org/markup-compatibility/2006" xmlns:o="urn:schemas-microsoft-com:office:office" xmlns:r="http://schemas.openxmlformats.org/officeDocument/2006/relationships" xmlns:m="http://schemas.openxmlformats.org/officeDocument/2006/math" xmlns:v="urn:schemas-microsoft-com:vml" xmlns:wp="http://schemas.openxmlformats.org/drawingml/2006/wordprocessingDrawing" xmlns:w10="urn:schemas-microsoft-com:office:word" xmlns:w="http://schemas.openxmlformats.org/wordprocessingml/2006/main" xmlns:wne="http://schemas.microsoft.com/office/word/2006/wordml">
   <w:sdt>
     <w:sdtPr>
-      <w:id w:val="-1458022696"/>
+      <w:id w:val="10910415"/>
       <w:docPartObj>
         <w:docPartGallery w:val="Page Numbers (Bottom of Page)"/>
         <w:docPartUnique/>
       </w:docPartObj>
     </w:sdtPr>
-    <w:sdtEndPr>
-      <w:rPr>
-        <w:noProof/>
-      </w:rPr>
-    </w:sdtEndPr>
     <w:sdtContent>
       <w:p>
         <w:pPr>
           <w:pStyle w:val="Footer"/>
+          <w:jc w:val="center"/>
         </w:pPr>
-        <w:r>
-          <w:fldChar w:fldCharType="begin"/>
-        </w:r>
-        <w:r>
-          <w:instrText xml:space="preserve"> PAGE   \* MERGEFORMAT </w:instrText>
-        </w:r>
-        <w:r>
-          <w:fldChar w:fldCharType="separate"/>
-        </w:r>
-        <w:r>
-          <w:rPr>
-            <w:noProof/>
-          </w:rPr>
-          <w:t>15</w:t>
-        </w:r>
-        <w:r>
-          <w:rPr>
-            <w:noProof/>
-          </w:rPr>
-          <w:fldChar w:fldCharType="end"/>
-        </w:r>
+        <w:fldSimple w:instr=" PAGE   \* MERGEFORMAT ">
+          <w:r>
+            <w:rPr>
+              <w:noProof/>
+            </w:rPr>
+            <w:t>14</w:t>
+          </w:r>
+        </w:fldSimple>
       </w:p>
     </w:sdtContent>
   </w:sdt>
@@ -4043,7 +3823,7 @@
 </file>
 
 <file path=word/footnotes.xml><?xml version="1.0" encoding="utf-8"?>
-<w:footnotes xmlns:wpc="http://schemas.microsoft.com/office/word/2010/wordprocessingCanvas" xmlns:mc="http://schemas.openxmlformats.org/markup-compatibility/2006" xmlns:o="urn:schemas-microsoft-com:office:office" xmlns:r="http://schemas.openxmlformats.org/officeDocument/2006/relationships" xmlns:m="http://schemas.openxmlformats.org/officeDocument/2006/math" xmlns:v="urn:schemas-microsoft-com:vml" xmlns:wp14="http://schemas.microsoft.com/office/word/2010/wordprocessingDrawing" xmlns:wp="http://schemas.openxmlformats.org/drawingml/2006/wordprocessingDrawing" xmlns:w10="urn:schemas-microsoft-com:office:word" xmlns:w="http://schemas.openxmlformats.org/wordprocessingml/2006/main" xmlns:w14="http://schemas.microsoft.com/office/word/2010/wordml" xmlns:wpg="http://schemas.microsoft.com/office/word/2010/wordprocessingGroup" xmlns:wpi="http://schemas.microsoft.com/office/word/2010/wordprocessingInk" xmlns:wne="http://schemas.microsoft.com/office/word/2006/wordml" xmlns:wps="http://schemas.microsoft.com/office/word/2010/wordprocessingShape" mc:Ignorable="w14 wp14">
+<w:footnotes xmlns:ve="http://schemas.openxmlformats.org/markup-compatibility/2006" xmlns:o="urn:schemas-microsoft-com:office:office" xmlns:r="http://schemas.openxmlformats.org/officeDocument/2006/relationships" xmlns:m="http://schemas.openxmlformats.org/officeDocument/2006/math" xmlns:v="urn:schemas-microsoft-com:vml" xmlns:wp="http://schemas.openxmlformats.org/drawingml/2006/wordprocessingDrawing" xmlns:w10="urn:schemas-microsoft-com:office:word" xmlns:w="http://schemas.openxmlformats.org/wordprocessingml/2006/main" xmlns:wne="http://schemas.microsoft.com/office/word/2006/wordml">
   <w:footnote w:type="separator" w:id="-1">
     <w:p>
       <w:pPr>
@@ -4068,7 +3848,7 @@
 </file>
 
 <file path=word/numbering.xml><?xml version="1.0" encoding="utf-8"?>
-<w:numbering xmlns:wpc="http://schemas.microsoft.com/office/word/2010/wordprocessingCanvas" xmlns:mc="http://schemas.openxmlformats.org/markup-compatibility/2006" xmlns:o="urn:schemas-microsoft-com:office:office" xmlns:r="http://schemas.openxmlformats.org/officeDocument/2006/relationships" xmlns:m="http://schemas.openxmlformats.org/officeDocument/2006/math" xmlns:v="urn:schemas-microsoft-com:vml" xmlns:wp14="http://schemas.microsoft.com/office/word/2010/wordprocessingDrawing" xmlns:wp="http://schemas.openxmlformats.org/drawingml/2006/wordprocessingDrawing" xmlns:w10="urn:schemas-microsoft-com:office:word" xmlns:w="http://schemas.openxmlformats.org/wordprocessingml/2006/main" xmlns:w14="http://schemas.microsoft.com/office/word/2010/wordml" xmlns:wpg="http://schemas.microsoft.com/office/word/2010/wordprocessingGroup" xmlns:wpi="http://schemas.microsoft.com/office/word/2010/wordprocessingInk" xmlns:wne="http://schemas.microsoft.com/office/word/2006/wordml" xmlns:wps="http://schemas.microsoft.com/office/word/2010/wordprocessingShape" mc:Ignorable="w14 wp14">
+<w:numbering xmlns:ve="http://schemas.openxmlformats.org/markup-compatibility/2006" xmlns:o="urn:schemas-microsoft-com:office:office" xmlns:r="http://schemas.openxmlformats.org/officeDocument/2006/relationships" xmlns:m="http://schemas.openxmlformats.org/officeDocument/2006/math" xmlns:v="urn:schemas-microsoft-com:vml" xmlns:wp="http://schemas.openxmlformats.org/drawingml/2006/wordprocessingDrawing" xmlns:w10="urn:schemas-microsoft-com:office:word" xmlns:w="http://schemas.openxmlformats.org/wordprocessingml/2006/main" xmlns:wne="http://schemas.microsoft.com/office/word/2006/wordml">
   <w:abstractNum w:abstractNumId="0">
     <w:nsid w:val="00000003"/>
     <w:multiLevelType w:val="singleLevel"/>
@@ -6417,7 +6197,7 @@
 </file>
 
 <file path=word/styles.xml><?xml version="1.0" encoding="utf-8"?>
-<w:styles xmlns:mc="http://schemas.openxmlformats.org/markup-compatibility/2006" xmlns:r="http://schemas.openxmlformats.org/officeDocument/2006/relationships" xmlns:w="http://schemas.openxmlformats.org/wordprocessingml/2006/main" xmlns:w14="http://schemas.microsoft.com/office/word/2010/wordml" mc:Ignorable="w14">
+<w:styles xmlns:r="http://schemas.openxmlformats.org/officeDocument/2006/relationships" xmlns:w="http://schemas.openxmlformats.org/wordprocessingml/2006/main">
   <w:docDefaults>
     <w:rPrDefault>
       <w:rPr>
@@ -6576,6 +6356,7 @@
   <w:style w:type="paragraph" w:default="1" w:styleId="Normal">
     <w:name w:val="Normal"/>
     <w:qFormat/>
+    <w:rsid w:val="00EA1C6E"/>
   </w:style>
   <w:style w:type="paragraph" w:styleId="Heading1">
     <w:name w:val="heading 1"/>
@@ -6611,6 +6392,7 @@
     <w:uiPriority w:val="99"/>
     <w:semiHidden/>
     <w:unhideWhenUsed/>
+    <w:qFormat/>
     <w:tblPr>
       <w:tblInd w:w="0" w:type="dxa"/>
       <w:tblCellMar>
@@ -7444,7 +7226,7 @@
 </file>
 
 <file path=customXml/itemProps1.xml><?xml version="1.0" encoding="utf-8"?>
-<ds:datastoreItem xmlns:ds="http://schemas.openxmlformats.org/officeDocument/2006/customXml" ds:itemID="{E07CCE65-E44F-4E23-BC44-AEC82E0B7F9A}">
+<ds:datastoreItem xmlns:ds="http://schemas.openxmlformats.org/officeDocument/2006/customXml" ds:itemID="{15F272F8-AD82-4BF6-B22A-62B7DF5E820B}">
   <ds:schemaRefs>
     <ds:schemaRef ds:uri="http://schemas.openxmlformats.org/officeDocument/2006/bibliography"/>
   </ds:schemaRefs>

</xml_diff>